<commit_message>
Update results page of document, created many more images
</commit_message>
<xml_diff>
--- a/2019 Sims Design and optimization of patient-specific, pediatric laryngoscopes.docx
+++ b/2019 Sims Design and optimization of patient-specific, pediatric laryngoscopes.docx
@@ -1,6 +1,6 @@
 
 <file path=word/document.xml><?xml version="1.0" encoding="utf-8"?>
-<w:document xmlns:wpc="http://schemas.microsoft.com/office/word/2010/wordprocessingCanvas" xmlns:mc="http://schemas.openxmlformats.org/markup-compatibility/2006" xmlns:o="urn:schemas-microsoft-com:office:office" xmlns:r="http://schemas.openxmlformats.org/officeDocument/2006/relationships" xmlns:m="http://schemas.openxmlformats.org/officeDocument/2006/math" xmlns:v="urn:schemas-microsoft-com:vml" xmlns:wp14="http://schemas.microsoft.com/office/word/2010/wordprocessingDrawing" xmlns:wp="http://schemas.openxmlformats.org/drawingml/2006/wordprocessingDrawing" xmlns:w10="urn:schemas-microsoft-com:office:word" xmlns:w="http://schemas.openxmlformats.org/wordprocessingml/2006/main" xmlns:w14="http://schemas.microsoft.com/office/word/2010/wordml" xmlns:w15="http://schemas.microsoft.com/office/word/2012/wordml" xmlns:wpg="http://schemas.microsoft.com/office/word/2010/wordprocessingGroup" xmlns:wpi="http://schemas.microsoft.com/office/word/2010/wordprocessingInk" xmlns:wne="http://schemas.microsoft.com/office/word/2006/wordml" xmlns:wps="http://schemas.microsoft.com/office/word/2010/wordprocessingShape" mc:Ignorable="w14 w15 wp14">
+<w:document xmlns:wpc="http://schemas.microsoft.com/office/word/2010/wordprocessingCanvas" xmlns:cx="http://schemas.microsoft.com/office/drawing/2014/chartex" xmlns:cx1="http://schemas.microsoft.com/office/drawing/2015/9/8/chartex" xmlns:mc="http://schemas.openxmlformats.org/markup-compatibility/2006" xmlns:o="urn:schemas-microsoft-com:office:office" xmlns:r="http://schemas.openxmlformats.org/officeDocument/2006/relationships" xmlns:m="http://schemas.openxmlformats.org/officeDocument/2006/math" xmlns:v="urn:schemas-microsoft-com:vml" xmlns:wp14="http://schemas.microsoft.com/office/word/2010/wordprocessingDrawing" xmlns:wp="http://schemas.openxmlformats.org/drawingml/2006/wordprocessingDrawing" xmlns:w10="urn:schemas-microsoft-com:office:word" xmlns:w="http://schemas.openxmlformats.org/wordprocessingml/2006/main" xmlns:w14="http://schemas.microsoft.com/office/word/2010/wordml" xmlns:w15="http://schemas.microsoft.com/office/word/2012/wordml" xmlns:w16se="http://schemas.microsoft.com/office/word/2015/wordml/symex" xmlns:wpg="http://schemas.microsoft.com/office/word/2010/wordprocessingGroup" xmlns:wpi="http://schemas.microsoft.com/office/word/2010/wordprocessingInk" xmlns:wne="http://schemas.microsoft.com/office/word/2006/wordml" xmlns:wps="http://schemas.microsoft.com/office/word/2010/wordprocessingShape" mc:Ignorable="w14 w15 w16se wp14">
   <w:body>
     <w:p>
       <w:pPr>
@@ -401,13 +401,7 @@
         <w:pStyle w:val="Heading2"/>
       </w:pPr>
       <w:r>
-        <w:t>II.I</w:t>
-      </w:r>
-      <w:r>
-        <w:t>I</w:t>
-      </w:r>
-      <w:r>
-        <w:t>. Patient Data</w:t>
+        <w:t>II.II. Patient Data</w:t>
       </w:r>
     </w:p>
     <w:p>
@@ -666,30 +660,29 @@
         <w:t xml:space="preserve"> </w:t>
       </w:r>
       <w:r>
-        <w:t>Results</w:t>
+        <w:t>Values used to achieve airway curvature</w:t>
       </w:r>
     </w:p>
     <w:tbl>
       <w:tblPr>
         <w:tblStyle w:val="TableGrid"/>
-        <w:tblW w:w="4573" w:type="dxa"/>
+        <w:tblW w:w="0" w:type="auto"/>
         <w:tblInd w:w="225" w:type="dxa"/>
-        <w:tblLayout w:type="fixed"/>
         <w:tblLook w:val="04A0" w:firstRow="1" w:lastRow="0" w:firstColumn="1" w:lastColumn="0" w:noHBand="0" w:noVBand="1"/>
       </w:tblPr>
       <w:tblGrid>
-        <w:gridCol w:w="1143"/>
-        <w:gridCol w:w="2097"/>
-        <w:gridCol w:w="1333"/>
+        <w:gridCol w:w="1425"/>
+        <w:gridCol w:w="1150"/>
+        <w:gridCol w:w="691"/>
+        <w:gridCol w:w="1430"/>
       </w:tblGrid>
       <w:tr>
         <w:trPr>
-          <w:trHeight w:val="360"/>
+          <w:trHeight w:val="349"/>
         </w:trPr>
         <w:tc>
           <w:tcPr>
-            <w:tcW w:w="4573" w:type="dxa"/>
-            <w:gridSpan w:val="3"/>
+            <w:tcW w:w="0" w:type="auto"/>
             <w:vAlign w:val="center"/>
           </w:tcPr>
           <w:p>
@@ -698,6 +691,7 @@
               <w:spacing w:after="0"/>
               <w:jc w:val="center"/>
               <w:rPr>
+                <w:rFonts w:asciiTheme="minorHAnsi" w:hAnsiTheme="minorHAnsi"/>
                 <w:b/>
               </w:rPr>
             </w:pPr>
@@ -705,21 +699,14 @@
               <w:rPr>
                 <w:rFonts w:asciiTheme="minorHAnsi" w:hAnsiTheme="minorHAnsi"/>
                 <w:b/>
-                <w:sz w:val="22"/>
-              </w:rPr>
-              <w:t>Segmentation</w:t>
+              </w:rPr>
+              <w:t>Parameter</w:t>
             </w:r>
           </w:p>
         </w:tc>
-      </w:tr>
-      <w:tr>
-        <w:trPr>
-          <w:trHeight w:val="360"/>
-        </w:trPr>
         <w:tc>
           <w:tcPr>
-            <w:tcW w:w="4573" w:type="dxa"/>
-            <w:gridSpan w:val="3"/>
+            <w:tcW w:w="0" w:type="auto"/>
             <w:vAlign w:val="center"/>
           </w:tcPr>
           <w:p>
@@ -737,18 +724,13 @@
                 <w:rFonts w:asciiTheme="minorHAnsi" w:hAnsiTheme="minorHAnsi"/>
                 <w:b/>
               </w:rPr>
-              <w:t>Thresholding</w:t>
+              <w:t>Unit</w:t>
             </w:r>
           </w:p>
         </w:tc>
-      </w:tr>
-      <w:tr>
-        <w:trPr>
-          <w:trHeight w:val="360"/>
-        </w:trPr>
         <w:tc>
           <w:tcPr>
-            <w:tcW w:w="1143" w:type="dxa"/>
+            <w:tcW w:w="0" w:type="auto"/>
             <w:vAlign w:val="center"/>
           </w:tcPr>
           <w:p>
@@ -766,14 +748,13 @@
                 <w:rFonts w:asciiTheme="minorHAnsi" w:hAnsiTheme="minorHAnsi"/>
                 <w:b/>
               </w:rPr>
-              <w:t>Patient</w:t>
+              <w:t>Value</w:t>
             </w:r>
           </w:p>
         </w:tc>
         <w:tc>
           <w:tcPr>
-            <w:tcW w:w="2097" w:type="dxa"/>
-            <w:vAlign w:val="center"/>
+            <w:tcW w:w="0" w:type="auto"/>
           </w:tcPr>
           <w:p>
             <w:pPr>
@@ -790,101 +771,18 @@
                 <w:rFonts w:asciiTheme="minorHAnsi" w:hAnsiTheme="minorHAnsi"/>
                 <w:b/>
               </w:rPr>
-              <w:t>Value</w:t>
-            </w:r>
-          </w:p>
-        </w:tc>
-        <w:tc>
-          <w:tcPr>
-            <w:tcW w:w="1333" w:type="dxa"/>
-            <w:vAlign w:val="center"/>
-          </w:tcPr>
-          <w:p>
-            <w:pPr>
-              <w:widowControl w:val="0"/>
-              <w:spacing w:after="0"/>
-              <w:jc w:val="center"/>
-              <w:rPr>
-                <w:rFonts w:asciiTheme="minorHAnsi" w:hAnsiTheme="minorHAnsi"/>
-                <w:b/>
-              </w:rPr>
-            </w:pPr>
-            <w:r>
-              <w:rPr>
-                <w:rFonts w:asciiTheme="minorHAnsi" w:hAnsiTheme="minorHAnsi"/>
-                <w:b/>
-              </w:rPr>
-              <w:t>Unit</w:t>
+              <w:t>Standard Deviation</w:t>
             </w:r>
           </w:p>
         </w:tc>
       </w:tr>
       <w:tr>
         <w:trPr>
-          <w:trHeight w:val="288"/>
+          <w:trHeight w:val="279"/>
         </w:trPr>
         <w:tc>
           <w:tcPr>
-            <w:tcW w:w="1143" w:type="dxa"/>
-            <w:vAlign w:val="center"/>
-          </w:tcPr>
-          <w:p>
-            <w:r>
-              <w:t>1</w:t>
-            </w:r>
-          </w:p>
-        </w:tc>
-        <w:tc>
-          <w:tcPr>
-            <w:tcW w:w="2097" w:type="dxa"/>
-            <w:vAlign w:val="center"/>
-          </w:tcPr>
-          <w:p>
-            <w:pPr>
-              <w:widowControl w:val="0"/>
-              <w:spacing w:after="0"/>
-              <w:jc w:val="left"/>
-              <w:rPr>
-                <w:sz w:val="16"/>
-              </w:rPr>
-            </w:pPr>
-            <w:r>
-              <w:rPr>
-                <w:sz w:val="16"/>
-              </w:rPr>
-              <w:t>24, Bold, Calibri</w:t>
-            </w:r>
-          </w:p>
-        </w:tc>
-        <w:tc>
-          <w:tcPr>
-            <w:tcW w:w="1333" w:type="dxa"/>
-          </w:tcPr>
-          <w:p>
-            <w:pPr>
-              <w:widowControl w:val="0"/>
-              <w:spacing w:after="0"/>
-              <w:jc w:val="left"/>
-              <w:rPr>
-                <w:sz w:val="16"/>
-              </w:rPr>
-            </w:pPr>
-            <w:r>
-              <w:rPr>
-                <w:sz w:val="16"/>
-              </w:rPr>
-              <w:t>Title</w:t>
-            </w:r>
-          </w:p>
-        </w:tc>
-      </w:tr>
-      <w:tr>
-        <w:trPr>
-          <w:trHeight w:val="288"/>
-        </w:trPr>
-        <w:tc>
-          <w:tcPr>
-            <w:tcW w:w="1143" w:type="dxa"/>
+            <w:tcW w:w="0" w:type="auto"/>
             <w:vAlign w:val="center"/>
           </w:tcPr>
           <w:p>
@@ -894,15 +792,18 @@
               <w:keepLines w:val="0"/>
               <w:widowControl w:val="0"/>
               <w:outlineLvl w:val="5"/>
+              <w:rPr>
+                <w:rFonts w:ascii="Times New Roman" w:hAnsi="Times New Roman" w:cs="Times New Roman"/>
+                <w:b w:val="0"/>
+                <w:sz w:val="20"/>
+                <w:szCs w:val="20"/>
+              </w:rPr>
             </w:pPr>
-            <w:r>
-              <w:t>2</w:t>
-            </w:r>
           </w:p>
         </w:tc>
         <w:tc>
           <w:tcPr>
-            <w:tcW w:w="2097" w:type="dxa"/>
+            <w:tcW w:w="0" w:type="auto"/>
             <w:vAlign w:val="center"/>
           </w:tcPr>
           <w:p>
@@ -911,20 +812,17 @@
               <w:spacing w:after="0"/>
               <w:jc w:val="left"/>
               <w:rPr>
-                <w:sz w:val="16"/>
+                <w:rFonts w:eastAsiaTheme="majorEastAsia" w:cs="Times New Roman"/>
+                <w:iCs/>
+                <w:color w:val="000000" w:themeColor="text1"/>
+                <w:szCs w:val="20"/>
               </w:rPr>
             </w:pPr>
-            <w:r>
-              <w:rPr>
-                <w:sz w:val="16"/>
-              </w:rPr>
-              <w:t>12, Bold, Calibri</w:t>
-            </w:r>
           </w:p>
         </w:tc>
         <w:tc>
           <w:tcPr>
-            <w:tcW w:w="1333" w:type="dxa"/>
+            <w:tcW w:w="0" w:type="auto"/>
           </w:tcPr>
           <w:p>
             <w:pPr>
@@ -932,43 +830,81 @@
               <w:spacing w:after="0"/>
               <w:jc w:val="left"/>
               <w:rPr>
-                <w:sz w:val="16"/>
+                <w:rFonts w:eastAsiaTheme="majorEastAsia" w:cs="Times New Roman"/>
+                <w:iCs/>
+                <w:color w:val="000000" w:themeColor="text1"/>
+                <w:szCs w:val="20"/>
               </w:rPr>
             </w:pPr>
-            <w:r>
-              <w:rPr>
-                <w:sz w:val="16"/>
-              </w:rPr>
-              <w:t>Authors</w:t>
-            </w:r>
+          </w:p>
+        </w:tc>
+        <w:tc>
+          <w:tcPr>
+            <w:tcW w:w="0" w:type="auto"/>
+          </w:tcPr>
+          <w:p>
+            <w:pPr>
+              <w:widowControl w:val="0"/>
+              <w:spacing w:after="0"/>
+              <w:jc w:val="left"/>
+              <w:rPr>
+                <w:rFonts w:eastAsiaTheme="majorEastAsia" w:cs="Times New Roman"/>
+                <w:iCs/>
+                <w:color w:val="000000" w:themeColor="text1"/>
+                <w:szCs w:val="20"/>
+              </w:rPr>
+            </w:pPr>
           </w:p>
         </w:tc>
       </w:tr>
       <w:tr>
         <w:trPr>
-          <w:trHeight w:val="288"/>
+          <w:trHeight w:val="279"/>
         </w:trPr>
         <w:tc>
           <w:tcPr>
-            <w:tcW w:w="1143" w:type="dxa"/>
+            <w:tcW w:w="0" w:type="auto"/>
             <w:vAlign w:val="center"/>
           </w:tcPr>
           <w:p>
             <w:pPr>
-              <w:pStyle w:val="Heading7"/>
+              <w:pStyle w:val="Heading6"/>
               <w:keepNext w:val="0"/>
               <w:keepLines w:val="0"/>
               <w:widowControl w:val="0"/>
-              <w:outlineLvl w:val="6"/>
+              <w:outlineLvl w:val="5"/>
+              <w:rPr>
+                <w:rFonts w:ascii="Times New Roman" w:hAnsi="Times New Roman" w:cs="Times New Roman"/>
+                <w:b w:val="0"/>
+                <w:sz w:val="20"/>
+                <w:szCs w:val="20"/>
+                <w:vertAlign w:val="superscript"/>
+              </w:rPr>
             </w:pPr>
             <w:r>
-              <w:t>3</w:t>
+              <w:rPr>
+                <w:rFonts w:ascii="Times New Roman" w:hAnsi="Times New Roman" w:cs="Times New Roman"/>
+                <w:b w:val="0"/>
+                <w:sz w:val="20"/>
+                <w:szCs w:val="20"/>
+              </w:rPr>
+              <w:t>Voxel Resolution</w:t>
+            </w:r>
+            <w:r>
+              <w:rPr>
+                <w:rFonts w:ascii="Times New Roman" w:hAnsi="Times New Roman" w:cs="Times New Roman"/>
+                <w:b w:val="0"/>
+                <w:sz w:val="20"/>
+                <w:szCs w:val="20"/>
+                <w:vertAlign w:val="superscript"/>
+              </w:rPr>
+              <w:t>1</w:t>
             </w:r>
           </w:p>
         </w:tc>
         <w:tc>
           <w:tcPr>
-            <w:tcW w:w="2097" w:type="dxa"/>
+            <w:tcW w:w="0" w:type="auto"/>
             <w:vAlign w:val="center"/>
           </w:tcPr>
           <w:p>
@@ -977,20 +913,35 @@
               <w:spacing w:after="0"/>
               <w:jc w:val="left"/>
               <w:rPr>
-                <w:sz w:val="16"/>
+                <w:rFonts w:eastAsiaTheme="majorEastAsia" w:cs="Times New Roman"/>
+                <w:iCs/>
+                <w:color w:val="000000" w:themeColor="text1"/>
+                <w:szCs w:val="20"/>
               </w:rPr>
             </w:pPr>
             <w:r>
               <w:rPr>
-                <w:sz w:val="16"/>
-              </w:rPr>
-              <w:t>12, Italic, Calibri</w:t>
+                <w:rFonts w:eastAsiaTheme="majorEastAsia" w:cs="Times New Roman"/>
+                <w:iCs/>
+                <w:color w:val="000000" w:themeColor="text1"/>
+                <w:szCs w:val="20"/>
+              </w:rPr>
+              <w:t>M</w:t>
+            </w:r>
+            <w:r>
+              <w:rPr>
+                <w:rFonts w:eastAsiaTheme="majorEastAsia" w:cs="Times New Roman"/>
+                <w:iCs/>
+                <w:color w:val="000000" w:themeColor="text1"/>
+                <w:szCs w:val="20"/>
+              </w:rPr>
+              <w:t>illimeters</w:t>
             </w:r>
           </w:p>
         </w:tc>
         <w:tc>
           <w:tcPr>
-            <w:tcW w:w="1333" w:type="dxa"/>
+            <w:tcW w:w="0" w:type="auto"/>
           </w:tcPr>
           <w:p>
             <w:pPr>
@@ -998,225 +949,957 @@
               <w:spacing w:after="0"/>
               <w:jc w:val="left"/>
               <w:rPr>
-                <w:sz w:val="16"/>
+                <w:rFonts w:eastAsiaTheme="majorEastAsia" w:cs="Times New Roman"/>
+                <w:iCs/>
+                <w:color w:val="000000" w:themeColor="text1"/>
+                <w:szCs w:val="20"/>
               </w:rPr>
             </w:pPr>
             <w:r>
               <w:rPr>
-                <w:sz w:val="16"/>
-              </w:rPr>
-              <w:t>Affiliation</w:t>
+                <w:rFonts w:eastAsiaTheme="majorEastAsia" w:cs="Times New Roman"/>
+                <w:iCs/>
+                <w:color w:val="000000" w:themeColor="text1"/>
+                <w:szCs w:val="20"/>
+              </w:rPr>
+              <w:t>0.</w:t>
+            </w:r>
+            <w:r>
+              <w:rPr>
+                <w:rFonts w:eastAsiaTheme="majorEastAsia" w:cs="Times New Roman"/>
+                <w:iCs/>
+                <w:color w:val="000000" w:themeColor="text1"/>
+                <w:szCs w:val="20"/>
+              </w:rPr>
+              <w:t>8</w:t>
+            </w:r>
+            <w:r>
+              <w:rPr>
+                <w:rFonts w:eastAsiaTheme="majorEastAsia" w:cs="Times New Roman"/>
+                <w:iCs/>
+                <w:color w:val="000000" w:themeColor="text1"/>
+                <w:szCs w:val="20"/>
+              </w:rPr>
+              <w:t>0</w:t>
+            </w:r>
+          </w:p>
+        </w:tc>
+        <w:tc>
+          <w:tcPr>
+            <w:tcW w:w="0" w:type="auto"/>
+          </w:tcPr>
+          <w:p>
+            <w:pPr>
+              <w:widowControl w:val="0"/>
+              <w:spacing w:after="0"/>
+              <w:jc w:val="left"/>
+              <w:rPr>
+                <w:rFonts w:eastAsiaTheme="majorEastAsia" w:cs="Times New Roman"/>
+                <w:iCs/>
+                <w:color w:val="000000" w:themeColor="text1"/>
+                <w:szCs w:val="20"/>
+              </w:rPr>
+            </w:pPr>
+            <w:r>
+              <w:rPr>
+                <w:rFonts w:eastAsiaTheme="majorEastAsia" w:cs="Times New Roman"/>
+                <w:iCs/>
+                <w:color w:val="000000" w:themeColor="text1"/>
+                <w:szCs w:val="20"/>
+              </w:rPr>
+              <w:t>0.33</w:t>
             </w:r>
           </w:p>
         </w:tc>
       </w:tr>
       <w:tr>
         <w:trPr>
-          <w:trHeight w:val="288"/>
+          <w:trHeight w:val="279"/>
         </w:trPr>
         <w:tc>
           <w:tcPr>
-            <w:tcW w:w="1143" w:type="dxa"/>
+            <w:tcW w:w="0" w:type="auto"/>
             <w:vAlign w:val="center"/>
           </w:tcPr>
           <w:p>
             <w:pPr>
-              <w:pStyle w:val="Heading7"/>
+              <w:pStyle w:val="Heading6"/>
               <w:keepNext w:val="0"/>
               <w:keepLines w:val="0"/>
               <w:widowControl w:val="0"/>
-              <w:outlineLvl w:val="6"/>
+              <w:rPr>
+                <w:rFonts w:ascii="Times New Roman" w:hAnsi="Times New Roman" w:cs="Times New Roman"/>
+                <w:b w:val="0"/>
+                <w:sz w:val="20"/>
+                <w:szCs w:val="20"/>
+              </w:rPr>
             </w:pPr>
+            <w:r>
+              <w:rPr>
+                <w:rFonts w:ascii="Times New Roman" w:hAnsi="Times New Roman" w:cs="Times New Roman"/>
+                <w:b w:val="0"/>
+                <w:sz w:val="20"/>
+                <w:szCs w:val="20"/>
+              </w:rPr>
+              <w:t>Erosion Amount</w:t>
+            </w:r>
           </w:p>
         </w:tc>
         <w:tc>
           <w:tcPr>
-            <w:tcW w:w="2097" w:type="dxa"/>
+            <w:tcW w:w="0" w:type="auto"/>
             <w:vAlign w:val="center"/>
           </w:tcPr>
           <w:p>
             <w:pPr>
+              <w:pStyle w:val="Heading6"/>
+              <w:keepNext w:val="0"/>
+              <w:keepLines w:val="0"/>
               <w:widowControl w:val="0"/>
-              <w:spacing w:after="0"/>
-              <w:jc w:val="left"/>
-              <w:rPr>
-                <w:sz w:val="16"/>
+              <w:rPr>
+                <w:rFonts w:ascii="Times New Roman" w:hAnsi="Times New Roman" w:cs="Times New Roman"/>
+                <w:b w:val="0"/>
+                <w:sz w:val="20"/>
+                <w:szCs w:val="20"/>
               </w:rPr>
             </w:pPr>
+            <w:r>
+              <w:rPr>
+                <w:rFonts w:ascii="Times New Roman" w:hAnsi="Times New Roman" w:cs="Times New Roman"/>
+                <w:b w:val="0"/>
+                <w:sz w:val="20"/>
+                <w:szCs w:val="20"/>
+              </w:rPr>
+              <w:t>Millimeters</w:t>
+            </w:r>
           </w:p>
         </w:tc>
         <w:tc>
           <w:tcPr>
-            <w:tcW w:w="1333" w:type="dxa"/>
+            <w:tcW w:w="0" w:type="auto"/>
           </w:tcPr>
           <w:p>
             <w:pPr>
+              <w:pStyle w:val="Heading6"/>
+              <w:keepNext w:val="0"/>
+              <w:keepLines w:val="0"/>
               <w:widowControl w:val="0"/>
-              <w:spacing w:after="0"/>
-              <w:jc w:val="left"/>
-              <w:rPr>
-                <w:sz w:val="16"/>
+              <w:rPr>
+                <w:rFonts w:ascii="Times New Roman" w:hAnsi="Times New Roman" w:cs="Times New Roman"/>
+                <w:b w:val="0"/>
+                <w:sz w:val="20"/>
+                <w:szCs w:val="20"/>
               </w:rPr>
             </w:pPr>
+            <w:r>
+              <w:rPr>
+                <w:rFonts w:ascii="Times New Roman" w:hAnsi="Times New Roman" w:cs="Times New Roman"/>
+                <w:b w:val="0"/>
+                <w:sz w:val="20"/>
+                <w:szCs w:val="20"/>
+              </w:rPr>
+              <w:t>2</w:t>
+            </w:r>
+            <w:r>
+              <w:rPr>
+                <w:rFonts w:ascii="Times New Roman" w:hAnsi="Times New Roman" w:cs="Times New Roman"/>
+                <w:b w:val="0"/>
+                <w:sz w:val="20"/>
+                <w:szCs w:val="20"/>
+              </w:rPr>
+              <w:t>.</w:t>
+            </w:r>
+            <w:r>
+              <w:rPr>
+                <w:rFonts w:ascii="Times New Roman" w:hAnsi="Times New Roman" w:cs="Times New Roman"/>
+                <w:b w:val="0"/>
+                <w:sz w:val="20"/>
+                <w:szCs w:val="20"/>
+              </w:rPr>
+              <w:t>4</w:t>
+            </w:r>
+          </w:p>
+        </w:tc>
+        <w:tc>
+          <w:tcPr>
+            <w:tcW w:w="0" w:type="auto"/>
+          </w:tcPr>
+          <w:p>
+            <w:pPr>
+              <w:pStyle w:val="Heading6"/>
+              <w:keepNext w:val="0"/>
+              <w:keepLines w:val="0"/>
+              <w:widowControl w:val="0"/>
+              <w:rPr>
+                <w:rFonts w:ascii="Times New Roman" w:hAnsi="Times New Roman" w:cs="Times New Roman"/>
+                <w:b w:val="0"/>
+                <w:sz w:val="20"/>
+                <w:szCs w:val="20"/>
+              </w:rPr>
+            </w:pPr>
+            <w:r>
+              <w:rPr>
+                <w:rFonts w:ascii="Times New Roman" w:hAnsi="Times New Roman" w:cs="Times New Roman"/>
+                <w:b w:val="0"/>
+                <w:sz w:val="20"/>
+                <w:szCs w:val="20"/>
+              </w:rPr>
+              <w:t>0.0</w:t>
+            </w:r>
           </w:p>
         </w:tc>
       </w:tr>
       <w:tr>
         <w:trPr>
-          <w:trHeight w:val="288"/>
+          <w:trHeight w:val="279"/>
         </w:trPr>
         <w:tc>
           <w:tcPr>
-            <w:tcW w:w="1143" w:type="dxa"/>
+            <w:tcW w:w="0" w:type="auto"/>
             <w:vAlign w:val="center"/>
           </w:tcPr>
           <w:p>
             <w:pPr>
-              <w:pStyle w:val="Heading7"/>
+              <w:pStyle w:val="Heading6"/>
               <w:keepNext w:val="0"/>
               <w:keepLines w:val="0"/>
               <w:widowControl w:val="0"/>
-              <w:outlineLvl w:val="6"/>
+              <w:rPr>
+                <w:rFonts w:ascii="Times New Roman" w:hAnsi="Times New Roman" w:cs="Times New Roman"/>
+                <w:b w:val="0"/>
+                <w:sz w:val="20"/>
+                <w:szCs w:val="20"/>
+              </w:rPr>
             </w:pPr>
+            <w:r>
+              <w:rPr>
+                <w:rFonts w:ascii="Times New Roman" w:hAnsi="Times New Roman" w:cs="Times New Roman"/>
+                <w:b w:val="0"/>
+                <w:sz w:val="20"/>
+                <w:szCs w:val="20"/>
+              </w:rPr>
+              <w:t>Dilation Amount</w:t>
+            </w:r>
           </w:p>
         </w:tc>
         <w:tc>
           <w:tcPr>
-            <w:tcW w:w="2097" w:type="dxa"/>
+            <w:tcW w:w="0" w:type="auto"/>
             <w:vAlign w:val="center"/>
           </w:tcPr>
           <w:p>
             <w:pPr>
+              <w:pStyle w:val="Heading6"/>
+              <w:keepNext w:val="0"/>
+              <w:keepLines w:val="0"/>
               <w:widowControl w:val="0"/>
-              <w:spacing w:after="0"/>
-              <w:jc w:val="left"/>
-              <w:rPr>
-                <w:sz w:val="16"/>
+              <w:rPr>
+                <w:rFonts w:ascii="Times New Roman" w:hAnsi="Times New Roman" w:cs="Times New Roman"/>
+                <w:b w:val="0"/>
+                <w:sz w:val="20"/>
+                <w:szCs w:val="20"/>
               </w:rPr>
             </w:pPr>
+            <w:r>
+              <w:rPr>
+                <w:rFonts w:ascii="Times New Roman" w:hAnsi="Times New Roman" w:cs="Times New Roman"/>
+                <w:b w:val="0"/>
+                <w:sz w:val="20"/>
+                <w:szCs w:val="20"/>
+              </w:rPr>
+              <w:t>Millimeters</w:t>
+            </w:r>
           </w:p>
         </w:tc>
         <w:tc>
           <w:tcPr>
-            <w:tcW w:w="1333" w:type="dxa"/>
+            <w:tcW w:w="0" w:type="auto"/>
           </w:tcPr>
           <w:p>
             <w:pPr>
+              <w:pStyle w:val="Heading6"/>
+              <w:keepNext w:val="0"/>
+              <w:keepLines w:val="0"/>
               <w:widowControl w:val="0"/>
-              <w:spacing w:after="0"/>
-              <w:jc w:val="left"/>
-              <w:rPr>
-                <w:sz w:val="16"/>
+              <w:rPr>
+                <w:rFonts w:ascii="Times New Roman" w:hAnsi="Times New Roman" w:cs="Times New Roman"/>
+                <w:b w:val="0"/>
+                <w:sz w:val="20"/>
+                <w:szCs w:val="20"/>
               </w:rPr>
             </w:pPr>
+            <w:r>
+              <w:rPr>
+                <w:rFonts w:ascii="Times New Roman" w:hAnsi="Times New Roman" w:cs="Times New Roman"/>
+                <w:b w:val="0"/>
+                <w:sz w:val="20"/>
+                <w:szCs w:val="20"/>
+              </w:rPr>
+              <w:t>8</w:t>
+            </w:r>
+            <w:r>
+              <w:rPr>
+                <w:rFonts w:ascii="Times New Roman" w:hAnsi="Times New Roman" w:cs="Times New Roman"/>
+                <w:b w:val="0"/>
+                <w:sz w:val="20"/>
+                <w:szCs w:val="20"/>
+              </w:rPr>
+              <w:t>.0</w:t>
+            </w:r>
+          </w:p>
+        </w:tc>
+        <w:tc>
+          <w:tcPr>
+            <w:tcW w:w="0" w:type="auto"/>
+          </w:tcPr>
+          <w:p>
+            <w:pPr>
+              <w:pStyle w:val="Heading6"/>
+              <w:keepNext w:val="0"/>
+              <w:keepLines w:val="0"/>
+              <w:widowControl w:val="0"/>
+              <w:rPr>
+                <w:rFonts w:ascii="Times New Roman" w:hAnsi="Times New Roman" w:cs="Times New Roman"/>
+                <w:b w:val="0"/>
+                <w:sz w:val="20"/>
+                <w:szCs w:val="20"/>
+              </w:rPr>
+            </w:pPr>
+            <w:r>
+              <w:rPr>
+                <w:rFonts w:ascii="Times New Roman" w:hAnsi="Times New Roman" w:cs="Times New Roman"/>
+                <w:b w:val="0"/>
+                <w:sz w:val="20"/>
+                <w:szCs w:val="20"/>
+              </w:rPr>
+              <w:t>0.0</w:t>
+            </w:r>
           </w:p>
         </w:tc>
       </w:tr>
       <w:tr>
         <w:trPr>
-          <w:trHeight w:val="288"/>
+          <w:trHeight w:val="279"/>
         </w:trPr>
         <w:tc>
           <w:tcPr>
-            <w:tcW w:w="1143" w:type="dxa"/>
+            <w:tcW w:w="0" w:type="auto"/>
             <w:vAlign w:val="center"/>
           </w:tcPr>
           <w:p>
             <w:pPr>
-              <w:pStyle w:val="Heading7"/>
+              <w:pStyle w:val="Heading6"/>
               <w:keepNext w:val="0"/>
               <w:keepLines w:val="0"/>
               <w:widowControl w:val="0"/>
-              <w:outlineLvl w:val="6"/>
+              <w:rPr>
+                <w:rFonts w:ascii="Times New Roman" w:hAnsi="Times New Roman" w:cs="Times New Roman"/>
+                <w:b w:val="0"/>
+                <w:sz w:val="20"/>
+                <w:szCs w:val="20"/>
+              </w:rPr>
             </w:pPr>
+            <w:r>
+              <w:rPr>
+                <w:rFonts w:ascii="Times New Roman" w:hAnsi="Times New Roman" w:cs="Times New Roman"/>
+                <w:b w:val="0"/>
+                <w:sz w:val="20"/>
+                <w:szCs w:val="20"/>
+              </w:rPr>
+              <w:t>Ray Scale</w:t>
+            </w:r>
           </w:p>
         </w:tc>
         <w:tc>
           <w:tcPr>
-            <w:tcW w:w="2097" w:type="dxa"/>
+            <w:tcW w:w="0" w:type="auto"/>
             <w:vAlign w:val="center"/>
           </w:tcPr>
           <w:p>
             <w:pPr>
+              <w:pStyle w:val="Heading6"/>
+              <w:keepNext w:val="0"/>
+              <w:keepLines w:val="0"/>
               <w:widowControl w:val="0"/>
-              <w:spacing w:after="0"/>
-              <w:jc w:val="left"/>
-              <w:rPr>
-                <w:sz w:val="16"/>
+              <w:rPr>
+                <w:rFonts w:ascii="Times New Roman" w:hAnsi="Times New Roman" w:cs="Times New Roman"/>
+                <w:b w:val="0"/>
+                <w:sz w:val="20"/>
+                <w:szCs w:val="20"/>
               </w:rPr>
             </w:pPr>
+            <w:r>
+              <w:rPr>
+                <w:rFonts w:ascii="Times New Roman" w:hAnsi="Times New Roman" w:cs="Times New Roman"/>
+                <w:b w:val="0"/>
+                <w:sz w:val="20"/>
+                <w:szCs w:val="20"/>
+              </w:rPr>
+              <w:t>N/A</w:t>
+            </w:r>
           </w:p>
         </w:tc>
         <w:tc>
           <w:tcPr>
-            <w:tcW w:w="1333" w:type="dxa"/>
+            <w:tcW w:w="0" w:type="auto"/>
           </w:tcPr>
           <w:p>
             <w:pPr>
+              <w:pStyle w:val="Heading6"/>
+              <w:keepNext w:val="0"/>
+              <w:keepLines w:val="0"/>
               <w:widowControl w:val="0"/>
-              <w:spacing w:after="0"/>
-              <w:jc w:val="left"/>
-              <w:rPr>
-                <w:sz w:val="16"/>
+              <w:rPr>
+                <w:rFonts w:ascii="Times New Roman" w:hAnsi="Times New Roman" w:cs="Times New Roman"/>
+                <w:b w:val="0"/>
+                <w:sz w:val="20"/>
+                <w:szCs w:val="20"/>
               </w:rPr>
             </w:pPr>
+            <w:r>
+              <w:rPr>
+                <w:rFonts w:ascii="Times New Roman" w:hAnsi="Times New Roman" w:cs="Times New Roman"/>
+                <w:b w:val="0"/>
+                <w:sz w:val="20"/>
+                <w:szCs w:val="20"/>
+              </w:rPr>
+              <w:t>1</w:t>
+            </w:r>
+            <w:r>
+              <w:rPr>
+                <w:rFonts w:ascii="Times New Roman" w:hAnsi="Times New Roman" w:cs="Times New Roman"/>
+                <w:b w:val="0"/>
+                <w:sz w:val="20"/>
+                <w:szCs w:val="20"/>
+              </w:rPr>
+              <w:t>.0</w:t>
+            </w:r>
+          </w:p>
+        </w:tc>
+        <w:tc>
+          <w:tcPr>
+            <w:tcW w:w="0" w:type="auto"/>
+          </w:tcPr>
+          <w:p>
+            <w:pPr>
+              <w:pStyle w:val="Heading6"/>
+              <w:keepNext w:val="0"/>
+              <w:keepLines w:val="0"/>
+              <w:widowControl w:val="0"/>
+              <w:rPr>
+                <w:rFonts w:ascii="Times New Roman" w:hAnsi="Times New Roman" w:cs="Times New Roman"/>
+                <w:b w:val="0"/>
+                <w:sz w:val="20"/>
+                <w:szCs w:val="20"/>
+              </w:rPr>
+            </w:pPr>
+            <w:r>
+              <w:rPr>
+                <w:rFonts w:ascii="Times New Roman" w:hAnsi="Times New Roman" w:cs="Times New Roman"/>
+                <w:b w:val="0"/>
+                <w:sz w:val="20"/>
+                <w:szCs w:val="20"/>
+              </w:rPr>
+              <w:t>0</w:t>
+            </w:r>
+            <w:r>
+              <w:rPr>
+                <w:rFonts w:ascii="Times New Roman" w:hAnsi="Times New Roman" w:cs="Times New Roman"/>
+                <w:b w:val="0"/>
+                <w:sz w:val="20"/>
+                <w:szCs w:val="20"/>
+              </w:rPr>
+              <w:t>.0</w:t>
+            </w:r>
           </w:p>
         </w:tc>
       </w:tr>
       <w:tr>
         <w:trPr>
-          <w:trHeight w:val="288"/>
+          <w:trHeight w:val="279"/>
         </w:trPr>
         <w:tc>
           <w:tcPr>
-            <w:tcW w:w="1143" w:type="dxa"/>
+            <w:tcW w:w="0" w:type="auto"/>
             <w:vAlign w:val="center"/>
           </w:tcPr>
           <w:p>
             <w:pPr>
-              <w:pStyle w:val="Heading7"/>
+              <w:pStyle w:val="Heading6"/>
               <w:keepNext w:val="0"/>
               <w:keepLines w:val="0"/>
               <w:widowControl w:val="0"/>
-              <w:outlineLvl w:val="6"/>
+              <w:rPr>
+                <w:rFonts w:ascii="Times New Roman" w:hAnsi="Times New Roman" w:cs="Times New Roman"/>
+                <w:b w:val="0"/>
+                <w:sz w:val="20"/>
+                <w:szCs w:val="20"/>
+                <w:vertAlign w:val="superscript"/>
+              </w:rPr>
             </w:pPr>
-            <w:bookmarkStart w:id="3" w:name="_GoBack"/>
-            <w:bookmarkEnd w:id="3"/>
+            <w:r>
+              <w:rPr>
+                <w:rFonts w:ascii="Times New Roman" w:hAnsi="Times New Roman" w:cs="Times New Roman"/>
+                <w:b w:val="0"/>
+                <w:sz w:val="20"/>
+                <w:szCs w:val="20"/>
+              </w:rPr>
+              <w:t>Point Separation</w:t>
+            </w:r>
+            <w:r>
+              <w:rPr>
+                <w:rFonts w:ascii="Times New Roman" w:hAnsi="Times New Roman" w:cs="Times New Roman"/>
+                <w:b w:val="0"/>
+                <w:sz w:val="20"/>
+                <w:szCs w:val="20"/>
+                <w:vertAlign w:val="superscript"/>
+              </w:rPr>
+              <w:t>2</w:t>
+            </w:r>
           </w:p>
         </w:tc>
         <w:tc>
           <w:tcPr>
-            <w:tcW w:w="2097" w:type="dxa"/>
+            <w:tcW w:w="0" w:type="auto"/>
             <w:vAlign w:val="center"/>
           </w:tcPr>
           <w:p>
             <w:pPr>
+              <w:pStyle w:val="Heading6"/>
+              <w:keepNext w:val="0"/>
+              <w:keepLines w:val="0"/>
               <w:widowControl w:val="0"/>
-              <w:spacing w:after="0"/>
-              <w:jc w:val="left"/>
-              <w:rPr>
-                <w:sz w:val="16"/>
+              <w:rPr>
+                <w:rFonts w:ascii="Times New Roman" w:hAnsi="Times New Roman" w:cs="Times New Roman"/>
+                <w:b w:val="0"/>
+                <w:sz w:val="20"/>
+                <w:szCs w:val="20"/>
               </w:rPr>
             </w:pPr>
+            <w:r>
+              <w:rPr>
+                <w:rFonts w:ascii="Times New Roman" w:hAnsi="Times New Roman" w:cs="Times New Roman"/>
+                <w:b w:val="0"/>
+                <w:sz w:val="20"/>
+                <w:szCs w:val="20"/>
+              </w:rPr>
+              <w:t>Millimeters</w:t>
+            </w:r>
           </w:p>
         </w:tc>
         <w:tc>
           <w:tcPr>
-            <w:tcW w:w="1333" w:type="dxa"/>
+            <w:tcW w:w="0" w:type="auto"/>
           </w:tcPr>
           <w:p>
             <w:pPr>
+              <w:pStyle w:val="Heading6"/>
+              <w:keepNext w:val="0"/>
+              <w:keepLines w:val="0"/>
               <w:widowControl w:val="0"/>
-              <w:spacing w:after="0"/>
-              <w:jc w:val="left"/>
-              <w:rPr>
-                <w:sz w:val="16"/>
+              <w:rPr>
+                <w:rFonts w:ascii="Times New Roman" w:hAnsi="Times New Roman" w:cs="Times New Roman"/>
+                <w:b w:val="0"/>
+                <w:sz w:val="20"/>
+                <w:szCs w:val="20"/>
               </w:rPr>
             </w:pPr>
+            <w:r>
+              <w:rPr>
+                <w:rFonts w:ascii="Times New Roman" w:hAnsi="Times New Roman" w:cs="Times New Roman"/>
+                <w:b w:val="0"/>
+                <w:sz w:val="20"/>
+                <w:szCs w:val="20"/>
+              </w:rPr>
+              <w:t>3</w:t>
+            </w:r>
+            <w:r>
+              <w:rPr>
+                <w:rFonts w:ascii="Times New Roman" w:hAnsi="Times New Roman" w:cs="Times New Roman"/>
+                <w:b w:val="0"/>
+                <w:sz w:val="20"/>
+                <w:szCs w:val="20"/>
+              </w:rPr>
+              <w:t>.0</w:t>
+            </w:r>
+            <w:r>
+              <w:rPr>
+                <w:rFonts w:ascii="Times New Roman" w:hAnsi="Times New Roman" w:cs="Times New Roman"/>
+                <w:b w:val="0"/>
+                <w:sz w:val="20"/>
+                <w:szCs w:val="20"/>
+              </w:rPr>
+              <w:t>0</w:t>
+            </w:r>
+          </w:p>
+        </w:tc>
+        <w:tc>
+          <w:tcPr>
+            <w:tcW w:w="0" w:type="auto"/>
+          </w:tcPr>
+          <w:p>
+            <w:pPr>
+              <w:pStyle w:val="Heading6"/>
+              <w:keepNext w:val="0"/>
+              <w:keepLines w:val="0"/>
+              <w:widowControl w:val="0"/>
+              <w:rPr>
+                <w:rFonts w:ascii="Times New Roman" w:hAnsi="Times New Roman" w:cs="Times New Roman"/>
+                <w:b w:val="0"/>
+                <w:sz w:val="20"/>
+                <w:szCs w:val="20"/>
+              </w:rPr>
+            </w:pPr>
+            <w:r>
+              <w:rPr>
+                <w:rFonts w:ascii="Times New Roman" w:hAnsi="Times New Roman" w:cs="Times New Roman"/>
+                <w:b w:val="0"/>
+                <w:sz w:val="20"/>
+                <w:szCs w:val="20"/>
+              </w:rPr>
+              <w:t>0.94</w:t>
+            </w:r>
+          </w:p>
+        </w:tc>
+      </w:tr>
+      <w:tr>
+        <w:trPr>
+          <w:trHeight w:val="279"/>
+        </w:trPr>
+        <w:tc>
+          <w:tcPr>
+            <w:tcW w:w="0" w:type="auto"/>
+            <w:vAlign w:val="center"/>
+          </w:tcPr>
+          <w:p>
+            <w:pPr>
+              <w:pStyle w:val="Heading6"/>
+              <w:keepNext w:val="0"/>
+              <w:keepLines w:val="0"/>
+              <w:widowControl w:val="0"/>
+              <w:rPr>
+                <w:rFonts w:ascii="Times New Roman" w:hAnsi="Times New Roman" w:cs="Times New Roman"/>
+                <w:b w:val="0"/>
+                <w:sz w:val="20"/>
+                <w:szCs w:val="20"/>
+                <w:vertAlign w:val="superscript"/>
+              </w:rPr>
+            </w:pPr>
+            <w:r>
+              <w:rPr>
+                <w:rFonts w:ascii="Times New Roman" w:hAnsi="Times New Roman" w:cs="Times New Roman"/>
+                <w:b w:val="0"/>
+                <w:sz w:val="20"/>
+                <w:szCs w:val="20"/>
+              </w:rPr>
+              <w:t>Frames</w:t>
+            </w:r>
+            <w:r>
+              <w:rPr>
+                <w:rFonts w:ascii="Times New Roman" w:hAnsi="Times New Roman" w:cs="Times New Roman"/>
+                <w:b w:val="0"/>
+                <w:sz w:val="20"/>
+                <w:szCs w:val="20"/>
+                <w:vertAlign w:val="superscript"/>
+              </w:rPr>
+              <w:t>3</w:t>
+            </w:r>
+          </w:p>
+        </w:tc>
+        <w:tc>
+          <w:tcPr>
+            <w:tcW w:w="0" w:type="auto"/>
+            <w:vAlign w:val="center"/>
+          </w:tcPr>
+          <w:p>
+            <w:pPr>
+              <w:pStyle w:val="Heading6"/>
+              <w:keepNext w:val="0"/>
+              <w:keepLines w:val="0"/>
+              <w:widowControl w:val="0"/>
+              <w:rPr>
+                <w:rFonts w:ascii="Times New Roman" w:hAnsi="Times New Roman" w:cs="Times New Roman"/>
+                <w:b w:val="0"/>
+                <w:sz w:val="20"/>
+                <w:szCs w:val="20"/>
+              </w:rPr>
+            </w:pPr>
+            <w:r>
+              <w:rPr>
+                <w:rFonts w:ascii="Times New Roman" w:hAnsi="Times New Roman" w:cs="Times New Roman"/>
+                <w:b w:val="0"/>
+                <w:sz w:val="20"/>
+                <w:szCs w:val="20"/>
+              </w:rPr>
+              <w:t>N/A</w:t>
+            </w:r>
+          </w:p>
+        </w:tc>
+        <w:tc>
+          <w:tcPr>
+            <w:tcW w:w="0" w:type="auto"/>
+          </w:tcPr>
+          <w:p>
+            <w:pPr>
+              <w:pStyle w:val="Heading6"/>
+              <w:keepNext w:val="0"/>
+              <w:keepLines w:val="0"/>
+              <w:widowControl w:val="0"/>
+              <w:rPr>
+                <w:rFonts w:ascii="Times New Roman" w:hAnsi="Times New Roman" w:cs="Times New Roman"/>
+                <w:b w:val="0"/>
+                <w:sz w:val="20"/>
+                <w:szCs w:val="20"/>
+              </w:rPr>
+            </w:pPr>
+            <w:r>
+              <w:rPr>
+                <w:rFonts w:ascii="Times New Roman" w:hAnsi="Times New Roman" w:cs="Times New Roman"/>
+                <w:b w:val="0"/>
+                <w:sz w:val="20"/>
+                <w:szCs w:val="20"/>
+              </w:rPr>
+              <w:t>10</w:t>
+            </w:r>
+          </w:p>
+        </w:tc>
+        <w:tc>
+          <w:tcPr>
+            <w:tcW w:w="0" w:type="auto"/>
+          </w:tcPr>
+          <w:p>
+            <w:pPr>
+              <w:pStyle w:val="Heading6"/>
+              <w:keepNext w:val="0"/>
+              <w:keepLines w:val="0"/>
+              <w:widowControl w:val="0"/>
+              <w:rPr>
+                <w:rFonts w:ascii="Times New Roman" w:hAnsi="Times New Roman" w:cs="Times New Roman"/>
+                <w:b w:val="0"/>
+                <w:sz w:val="20"/>
+                <w:szCs w:val="20"/>
+              </w:rPr>
+            </w:pPr>
+            <w:r>
+              <w:rPr>
+                <w:rFonts w:ascii="Times New Roman" w:hAnsi="Times New Roman" w:cs="Times New Roman"/>
+                <w:b w:val="0"/>
+                <w:sz w:val="20"/>
+                <w:szCs w:val="20"/>
+              </w:rPr>
+              <w:t>1.88</w:t>
+            </w:r>
           </w:p>
         </w:tc>
       </w:tr>
     </w:tbl>
+    <w:p>
+      <w:proofErr w:type="gramStart"/>
+      <w:r>
+        <w:rPr>
+          <w:vertAlign w:val="superscript"/>
+        </w:rPr>
+        <w:t>1</w:t>
+      </w:r>
+      <w:proofErr w:type="gramEnd"/>
+      <w:r>
+        <w:rPr>
+          <w:vertAlign w:val="superscript"/>
+        </w:rPr>
+        <w:t xml:space="preserve"> </w:t>
+      </w:r>
+      <w:r>
+        <w:t>Voxel resolution had to be decreased for some scans in order to maintain enough detail to portray the airway, this change is mainly cosmetic and doesn’t affect other calculations.</w:t>
+      </w:r>
+    </w:p>
+    <w:p>
+      <w:r>
+        <w:rPr>
+          <w:vertAlign w:val="superscript"/>
+        </w:rPr>
+        <w:t xml:space="preserve">2 </w:t>
+      </w:r>
+      <w:r>
+        <w:t>Similarly to the above note, this number had to be changed in order to endure there were enough points scattered in parts of the volume that were otherwise too small.</w:t>
+      </w:r>
+    </w:p>
+    <w:p>
+      <w:r>
+        <w:rPr>
+          <w:noProof/>
+        </w:rPr>
+        <w:drawing>
+          <wp:anchor distT="0" distB="0" distL="114300" distR="114300" simplePos="0" relativeHeight="251658240" behindDoc="0" locked="0" layoutInCell="1" allowOverlap="1" wp14:anchorId="3A5C09D1" wp14:editId="2F0EA0B2">
+            <wp:simplePos x="0" y="0"/>
+            <wp:positionH relativeFrom="column">
+              <wp:posOffset>0</wp:posOffset>
+            </wp:positionH>
+            <wp:positionV relativeFrom="paragraph">
+              <wp:posOffset>378460</wp:posOffset>
+            </wp:positionV>
+            <wp:extent cx="2984500" cy="2981325"/>
+            <wp:effectExtent l="0" t="0" r="6350" b="9525"/>
+            <wp:wrapSquare wrapText="bothSides"/>
+            <wp:docPr id="1" name="Picture 1"/>
+            <wp:cNvGraphicFramePr>
+              <a:graphicFrameLocks xmlns:a="http://schemas.openxmlformats.org/drawingml/2006/main" noChangeAspect="1"/>
+            </wp:cNvGraphicFramePr>
+            <a:graphic xmlns:a="http://schemas.openxmlformats.org/drawingml/2006/main">
+              <a:graphicData uri="http://schemas.openxmlformats.org/drawingml/2006/picture">
+                <pic:pic xmlns:pic="http://schemas.openxmlformats.org/drawingml/2006/picture">
+                  <pic:nvPicPr>
+                    <pic:cNvPr id="1" name="Laryngiscope002_Side.PNG"/>
+                    <pic:cNvPicPr/>
+                  </pic:nvPicPr>
+                  <pic:blipFill>
+                    <a:blip r:embed="rId16">
+                      <a:extLst>
+                        <a:ext uri="{28A0092B-C50C-407E-A947-70E740481C1C}">
+                          <a14:useLocalDpi xmlns:a14="http://schemas.microsoft.com/office/drawing/2010/main" val="0"/>
+                        </a:ext>
+                      </a:extLst>
+                    </a:blip>
+                    <a:stretch>
+                      <a:fillRect/>
+                    </a:stretch>
+                  </pic:blipFill>
+                  <pic:spPr>
+                    <a:xfrm>
+                      <a:off x="0" y="0"/>
+                      <a:ext cx="2984500" cy="2981325"/>
+                    </a:xfrm>
+                    <a:prstGeom prst="rect">
+                      <a:avLst/>
+                    </a:prstGeom>
+                  </pic:spPr>
+                </pic:pic>
+              </a:graphicData>
+            </a:graphic>
+            <wp14:sizeRelH relativeFrom="margin">
+              <wp14:pctWidth>0</wp14:pctWidth>
+            </wp14:sizeRelH>
+            <wp14:sizeRelV relativeFrom="margin">
+              <wp14:pctHeight>0</wp14:pctHeight>
+            </wp14:sizeRelV>
+          </wp:anchor>
+        </w:drawing>
+      </w:r>
+      <w:proofErr w:type="gramStart"/>
+      <w:r>
+        <w:rPr>
+          <w:vertAlign w:val="superscript"/>
+        </w:rPr>
+        <w:t>3</w:t>
+      </w:r>
+      <w:proofErr w:type="gramEnd"/>
+      <w:r>
+        <w:rPr>
+          <w:vertAlign w:val="superscript"/>
+        </w:rPr>
+        <w:t xml:space="preserve"> </w:t>
+      </w:r>
+      <w:r>
+        <w:t xml:space="preserve">depending on the length of the airway, more or less steps in the solving step may be required. </w:t>
+      </w:r>
+    </w:p>
+    <w:p>
+      <w:r>
+        <w:rPr>
+          <w:noProof/>
+        </w:rPr>
+        <w:drawing>
+          <wp:inline distT="0" distB="0" distL="0" distR="0" wp14:anchorId="31990DD1" wp14:editId="549A7FC0">
+            <wp:extent cx="2987675" cy="2983865"/>
+            <wp:effectExtent l="0" t="0" r="3175" b="6985"/>
+            <wp:docPr id="2" name="Picture 2"/>
+            <wp:cNvGraphicFramePr>
+              <a:graphicFrameLocks xmlns:a="http://schemas.openxmlformats.org/drawingml/2006/main" noChangeAspect="1"/>
+            </wp:cNvGraphicFramePr>
+            <a:graphic xmlns:a="http://schemas.openxmlformats.org/drawingml/2006/main">
+              <a:graphicData uri="http://schemas.openxmlformats.org/drawingml/2006/picture">
+                <pic:pic xmlns:pic="http://schemas.openxmlformats.org/drawingml/2006/picture">
+                  <pic:nvPicPr>
+                    <pic:cNvPr id="2" name="Laryngiscope005_Side.PNG"/>
+                    <pic:cNvPicPr/>
+                  </pic:nvPicPr>
+                  <pic:blipFill>
+                    <a:blip r:embed="rId17">
+                      <a:extLst>
+                        <a:ext uri="{28A0092B-C50C-407E-A947-70E740481C1C}">
+                          <a14:useLocalDpi xmlns:a14="http://schemas.microsoft.com/office/drawing/2010/main" val="0"/>
+                        </a:ext>
+                      </a:extLst>
+                    </a:blip>
+                    <a:stretch>
+                      <a:fillRect/>
+                    </a:stretch>
+                  </pic:blipFill>
+                  <pic:spPr>
+                    <a:xfrm>
+                      <a:off x="0" y="0"/>
+                      <a:ext cx="2987675" cy="2983865"/>
+                    </a:xfrm>
+                    <a:prstGeom prst="rect">
+                      <a:avLst/>
+                    </a:prstGeom>
+                  </pic:spPr>
+                </pic:pic>
+              </a:graphicData>
+            </a:graphic>
+          </wp:inline>
+        </w:drawing>
+      </w:r>
+    </w:p>
+    <w:p>
+      <w:bookmarkStart w:id="3" w:name="_GoBack"/>
+      <w:bookmarkEnd w:id="3"/>
+      <w:r>
+        <w:rPr>
+          <w:noProof/>
+        </w:rPr>
+        <w:drawing>
+          <wp:inline distT="0" distB="0" distL="0" distR="0" wp14:anchorId="0E901ED6" wp14:editId="3E7F63EA">
+            <wp:extent cx="2987675" cy="2983865"/>
+            <wp:effectExtent l="0" t="0" r="3175" b="6985"/>
+            <wp:docPr id="4" name="Picture 4"/>
+            <wp:cNvGraphicFramePr>
+              <a:graphicFrameLocks xmlns:a="http://schemas.openxmlformats.org/drawingml/2006/main" noChangeAspect="1"/>
+            </wp:cNvGraphicFramePr>
+            <a:graphic xmlns:a="http://schemas.openxmlformats.org/drawingml/2006/main">
+              <a:graphicData uri="http://schemas.openxmlformats.org/drawingml/2006/picture">
+                <pic:pic xmlns:pic="http://schemas.openxmlformats.org/drawingml/2006/picture">
+                  <pic:nvPicPr>
+                    <pic:cNvPr id="4" name="Laryngiscope012_Side.PNG"/>
+                    <pic:cNvPicPr/>
+                  </pic:nvPicPr>
+                  <pic:blipFill>
+                    <a:blip r:embed="rId18">
+                      <a:extLst>
+                        <a:ext uri="{28A0092B-C50C-407E-A947-70E740481C1C}">
+                          <a14:useLocalDpi xmlns:a14="http://schemas.microsoft.com/office/drawing/2010/main" val="0"/>
+                        </a:ext>
+                      </a:extLst>
+                    </a:blip>
+                    <a:stretch>
+                      <a:fillRect/>
+                    </a:stretch>
+                  </pic:blipFill>
+                  <pic:spPr>
+                    <a:xfrm>
+                      <a:off x="0" y="0"/>
+                      <a:ext cx="2987675" cy="2983865"/>
+                    </a:xfrm>
+                    <a:prstGeom prst="rect">
+                      <a:avLst/>
+                    </a:prstGeom>
+                  </pic:spPr>
+                </pic:pic>
+              </a:graphicData>
+            </a:graphic>
+          </wp:inline>
+        </w:drawing>
+      </w:r>
+    </w:p>
     <w:p/>
     <w:p>
       <w:pPr>
@@ -1390,6 +2073,7 @@
         <w:widowControl w:val="0"/>
       </w:pPr>
       <w:r>
+        <w:lastRenderedPageBreak/>
         <w:t>References</w:t>
       </w:r>
     </w:p>
@@ -1425,15 +2109,7 @@
           <w:szCs w:val="18"/>
         </w:rPr>
         <w:tab/>
-        <w:t>M</w:t>
-      </w:r>
-      <w:r>
-        <w:rPr>
-          <w:color w:val="000000"/>
-          <w:sz w:val="18"/>
-          <w:szCs w:val="18"/>
-        </w:rPr>
-        <w:t xml:space="preserve">. Weiss and T. Engelhardt, "Proposal for the management of the unexpected difficult pediatric airway," </w:t>
+        <w:t xml:space="preserve">M. Weiss and T. Engelhardt, "Proposal for the management of the unexpected difficult pediatric airway," </w:t>
       </w:r>
       <w:r>
         <w:rPr>
@@ -1517,7 +2193,7 @@
 </file>
 
 <file path=word/comments.xml><?xml version="1.0" encoding="utf-8"?>
-<w:comments xmlns:wpc="http://schemas.microsoft.com/office/word/2010/wordprocessingCanvas" xmlns:mc="http://schemas.openxmlformats.org/markup-compatibility/2006" xmlns:o="urn:schemas-microsoft-com:office:office" xmlns:r="http://schemas.openxmlformats.org/officeDocument/2006/relationships" xmlns:m="http://schemas.openxmlformats.org/officeDocument/2006/math" xmlns:v="urn:schemas-microsoft-com:vml" xmlns:wp14="http://schemas.microsoft.com/office/word/2010/wordprocessingDrawing" xmlns:wp="http://schemas.openxmlformats.org/drawingml/2006/wordprocessingDrawing" xmlns:w10="urn:schemas-microsoft-com:office:word" xmlns:w="http://schemas.openxmlformats.org/wordprocessingml/2006/main" xmlns:w14="http://schemas.microsoft.com/office/word/2010/wordml" xmlns:w15="http://schemas.microsoft.com/office/word/2012/wordml" xmlns:wpg="http://schemas.microsoft.com/office/word/2010/wordprocessingGroup" xmlns:wpi="http://schemas.microsoft.com/office/word/2010/wordprocessingInk" xmlns:wne="http://schemas.microsoft.com/office/word/2006/wordml" xmlns:wps="http://schemas.microsoft.com/office/word/2010/wordprocessingShape" mc:Ignorable="w14 w15 wp14">
+<w:comments xmlns:wpc="http://schemas.microsoft.com/office/word/2010/wordprocessingCanvas" xmlns:cx="http://schemas.microsoft.com/office/drawing/2014/chartex" xmlns:cx1="http://schemas.microsoft.com/office/drawing/2015/9/8/chartex" xmlns:mc="http://schemas.openxmlformats.org/markup-compatibility/2006" xmlns:o="urn:schemas-microsoft-com:office:office" xmlns:r="http://schemas.openxmlformats.org/officeDocument/2006/relationships" xmlns:m="http://schemas.openxmlformats.org/officeDocument/2006/math" xmlns:v="urn:schemas-microsoft-com:vml" xmlns:wp14="http://schemas.microsoft.com/office/word/2010/wordprocessingDrawing" xmlns:wp="http://schemas.openxmlformats.org/drawingml/2006/wordprocessingDrawing" xmlns:w10="urn:schemas-microsoft-com:office:word" xmlns:w="http://schemas.openxmlformats.org/wordprocessingml/2006/main" xmlns:w14="http://schemas.microsoft.com/office/word/2010/wordml" xmlns:w15="http://schemas.microsoft.com/office/word/2012/wordml" xmlns:w16se="http://schemas.microsoft.com/office/word/2015/wordml/symex" xmlns:wpg="http://schemas.microsoft.com/office/word/2010/wordprocessingGroup" xmlns:wpi="http://schemas.microsoft.com/office/word/2010/wordprocessingInk" xmlns:wne="http://schemas.microsoft.com/office/word/2006/wordml" xmlns:wps="http://schemas.microsoft.com/office/word/2010/wordprocessingShape" mc:Ignorable="w14 w15 w16se wp14">
   <w:comment w:id="0" w:author="WOLF512" w:date="2019-06-11T18:31:00Z" w:initials="W">
     <w:p>
       <w:pPr>
@@ -1635,7 +2311,7 @@
 </file>
 
 <file path=word/commentsExtended.xml><?xml version="1.0" encoding="utf-8"?>
-<w15:commentsEx xmlns:wpc="http://schemas.microsoft.com/office/word/2010/wordprocessingCanvas" xmlns:mc="http://schemas.openxmlformats.org/markup-compatibility/2006" xmlns:o="urn:schemas-microsoft-com:office:office" xmlns:r="http://schemas.openxmlformats.org/officeDocument/2006/relationships" xmlns:m="http://schemas.openxmlformats.org/officeDocument/2006/math" xmlns:v="urn:schemas-microsoft-com:vml" xmlns:wp14="http://schemas.microsoft.com/office/word/2010/wordprocessingDrawing" xmlns:wp="http://schemas.openxmlformats.org/drawingml/2006/wordprocessingDrawing" xmlns:w10="urn:schemas-microsoft-com:office:word" xmlns:w="http://schemas.openxmlformats.org/wordprocessingml/2006/main" xmlns:w14="http://schemas.microsoft.com/office/word/2010/wordml" xmlns:w15="http://schemas.microsoft.com/office/word/2012/wordml" xmlns:wpg="http://schemas.microsoft.com/office/word/2010/wordprocessingGroup" xmlns:wpi="http://schemas.microsoft.com/office/word/2010/wordprocessingInk" xmlns:wne="http://schemas.microsoft.com/office/word/2006/wordml" xmlns:wps="http://schemas.microsoft.com/office/word/2010/wordprocessingShape" mc:Ignorable="w14 w15 wp14">
+<w15:commentsEx xmlns:wpc="http://schemas.microsoft.com/office/word/2010/wordprocessingCanvas" xmlns:cx="http://schemas.microsoft.com/office/drawing/2014/chartex" xmlns:cx1="http://schemas.microsoft.com/office/drawing/2015/9/8/chartex" xmlns:mc="http://schemas.openxmlformats.org/markup-compatibility/2006" xmlns:o="urn:schemas-microsoft-com:office:office" xmlns:r="http://schemas.openxmlformats.org/officeDocument/2006/relationships" xmlns:m="http://schemas.openxmlformats.org/officeDocument/2006/math" xmlns:v="urn:schemas-microsoft-com:vml" xmlns:wp14="http://schemas.microsoft.com/office/word/2010/wordprocessingDrawing" xmlns:wp="http://schemas.openxmlformats.org/drawingml/2006/wordprocessingDrawing" xmlns:w10="urn:schemas-microsoft-com:office:word" xmlns:w="http://schemas.openxmlformats.org/wordprocessingml/2006/main" xmlns:w14="http://schemas.microsoft.com/office/word/2010/wordml" xmlns:w15="http://schemas.microsoft.com/office/word/2012/wordml" xmlns:w16se="http://schemas.microsoft.com/office/word/2015/wordml/symex" xmlns:wpg="http://schemas.microsoft.com/office/word/2010/wordprocessingGroup" xmlns:wpi="http://schemas.microsoft.com/office/word/2010/wordprocessingInk" xmlns:wne="http://schemas.microsoft.com/office/word/2006/wordml" xmlns:wps="http://schemas.microsoft.com/office/word/2010/wordprocessingShape" mc:Ignorable="w14 w15 w16se wp14">
   <w15:commentEx w15:paraId="25483132" w15:done="0"/>
   <w15:commentEx w15:paraId="5D940E86" w15:done="0"/>
   <w15:commentEx w15:paraId="13FE0FD6" w15:done="0"/>
@@ -1643,7 +2319,7 @@
 </file>
 
 <file path=word/endnotes.xml><?xml version="1.0" encoding="utf-8"?>
-<w:endnotes xmlns:wpc="http://schemas.microsoft.com/office/word/2010/wordprocessingCanvas" xmlns:mc="http://schemas.openxmlformats.org/markup-compatibility/2006" xmlns:o="urn:schemas-microsoft-com:office:office" xmlns:r="http://schemas.openxmlformats.org/officeDocument/2006/relationships" xmlns:m="http://schemas.openxmlformats.org/officeDocument/2006/math" xmlns:v="urn:schemas-microsoft-com:vml" xmlns:wp14="http://schemas.microsoft.com/office/word/2010/wordprocessingDrawing" xmlns:wp="http://schemas.openxmlformats.org/drawingml/2006/wordprocessingDrawing" xmlns:w10="urn:schemas-microsoft-com:office:word" xmlns:w="http://schemas.openxmlformats.org/wordprocessingml/2006/main" xmlns:w14="http://schemas.microsoft.com/office/word/2010/wordml" xmlns:w15="http://schemas.microsoft.com/office/word/2012/wordml" xmlns:wpg="http://schemas.microsoft.com/office/word/2010/wordprocessingGroup" xmlns:wpi="http://schemas.microsoft.com/office/word/2010/wordprocessingInk" xmlns:wne="http://schemas.microsoft.com/office/word/2006/wordml" xmlns:wps="http://schemas.microsoft.com/office/word/2010/wordprocessingShape" mc:Ignorable="w14 w15 wp14">
+<w:endnotes xmlns:wpc="http://schemas.microsoft.com/office/word/2010/wordprocessingCanvas" xmlns:cx="http://schemas.microsoft.com/office/drawing/2014/chartex" xmlns:cx1="http://schemas.microsoft.com/office/drawing/2015/9/8/chartex" xmlns:mc="http://schemas.openxmlformats.org/markup-compatibility/2006" xmlns:o="urn:schemas-microsoft-com:office:office" xmlns:r="http://schemas.openxmlformats.org/officeDocument/2006/relationships" xmlns:m="http://schemas.openxmlformats.org/officeDocument/2006/math" xmlns:v="urn:schemas-microsoft-com:vml" xmlns:wp14="http://schemas.microsoft.com/office/word/2010/wordprocessingDrawing" xmlns:wp="http://schemas.openxmlformats.org/drawingml/2006/wordprocessingDrawing" xmlns:w10="urn:schemas-microsoft-com:office:word" xmlns:w="http://schemas.openxmlformats.org/wordprocessingml/2006/main" xmlns:w14="http://schemas.microsoft.com/office/word/2010/wordml" xmlns:w15="http://schemas.microsoft.com/office/word/2012/wordml" xmlns:w16se="http://schemas.microsoft.com/office/word/2015/wordml/symex" xmlns:wpg="http://schemas.microsoft.com/office/word/2010/wordprocessingGroup" xmlns:wpi="http://schemas.microsoft.com/office/word/2010/wordprocessingInk" xmlns:wne="http://schemas.microsoft.com/office/word/2006/wordml" xmlns:wps="http://schemas.microsoft.com/office/word/2010/wordprocessingShape" mc:Ignorable="w14 w15 w16se wp14">
   <w:endnote w:type="separator" w:id="-1">
     <w:p>
       <w:pPr>
@@ -1668,7 +2344,7 @@
 </file>
 
 <file path=word/footer1.xml><?xml version="1.0" encoding="utf-8"?>
-<w:ftr xmlns:wpc="http://schemas.microsoft.com/office/word/2010/wordprocessingCanvas" xmlns:mc="http://schemas.openxmlformats.org/markup-compatibility/2006" xmlns:o="urn:schemas-microsoft-com:office:office" xmlns:r="http://schemas.openxmlformats.org/officeDocument/2006/relationships" xmlns:m="http://schemas.openxmlformats.org/officeDocument/2006/math" xmlns:v="urn:schemas-microsoft-com:vml" xmlns:wp14="http://schemas.microsoft.com/office/word/2010/wordprocessingDrawing" xmlns:wp="http://schemas.openxmlformats.org/drawingml/2006/wordprocessingDrawing" xmlns:w10="urn:schemas-microsoft-com:office:word" xmlns:w="http://schemas.openxmlformats.org/wordprocessingml/2006/main" xmlns:w14="http://schemas.microsoft.com/office/word/2010/wordml" xmlns:w15="http://schemas.microsoft.com/office/word/2012/wordml" xmlns:wpg="http://schemas.microsoft.com/office/word/2010/wordprocessingGroup" xmlns:wpi="http://schemas.microsoft.com/office/word/2010/wordprocessingInk" xmlns:wne="http://schemas.microsoft.com/office/word/2006/wordml" xmlns:wps="http://schemas.microsoft.com/office/word/2010/wordprocessingShape" mc:Ignorable="w14 w15 wp14">
+<w:ftr xmlns:wpc="http://schemas.microsoft.com/office/word/2010/wordprocessingCanvas" xmlns:cx="http://schemas.microsoft.com/office/drawing/2014/chartex" xmlns:cx1="http://schemas.microsoft.com/office/drawing/2015/9/8/chartex" xmlns:mc="http://schemas.openxmlformats.org/markup-compatibility/2006" xmlns:o="urn:schemas-microsoft-com:office:office" xmlns:r="http://schemas.openxmlformats.org/officeDocument/2006/relationships" xmlns:m="http://schemas.openxmlformats.org/officeDocument/2006/math" xmlns:v="urn:schemas-microsoft-com:vml" xmlns:wp14="http://schemas.microsoft.com/office/word/2010/wordprocessingDrawing" xmlns:wp="http://schemas.openxmlformats.org/drawingml/2006/wordprocessingDrawing" xmlns:w10="urn:schemas-microsoft-com:office:word" xmlns:w="http://schemas.openxmlformats.org/wordprocessingml/2006/main" xmlns:w14="http://schemas.microsoft.com/office/word/2010/wordml" xmlns:w15="http://schemas.microsoft.com/office/word/2012/wordml" xmlns:w16se="http://schemas.microsoft.com/office/word/2015/wordml/symex" xmlns:wpg="http://schemas.microsoft.com/office/word/2010/wordprocessingGroup" xmlns:wpi="http://schemas.microsoft.com/office/word/2010/wordprocessingInk" xmlns:wne="http://schemas.microsoft.com/office/word/2006/wordml" xmlns:wps="http://schemas.microsoft.com/office/word/2010/wordprocessingShape" mc:Ignorable="w14 w15 w16se wp14">
   <w:p>
     <w:pPr>
       <w:pStyle w:val="Footer"/>
@@ -1687,7 +2363,7 @@
 </file>
 
 <file path=word/footer2.xml><?xml version="1.0" encoding="utf-8"?>
-<w:ftr xmlns:wpc="http://schemas.microsoft.com/office/word/2010/wordprocessingCanvas" xmlns:mc="http://schemas.openxmlformats.org/markup-compatibility/2006" xmlns:o="urn:schemas-microsoft-com:office:office" xmlns:r="http://schemas.openxmlformats.org/officeDocument/2006/relationships" xmlns:m="http://schemas.openxmlformats.org/officeDocument/2006/math" xmlns:v="urn:schemas-microsoft-com:vml" xmlns:wp14="http://schemas.microsoft.com/office/word/2010/wordprocessingDrawing" xmlns:wp="http://schemas.openxmlformats.org/drawingml/2006/wordprocessingDrawing" xmlns:w10="urn:schemas-microsoft-com:office:word" xmlns:w="http://schemas.openxmlformats.org/wordprocessingml/2006/main" xmlns:w14="http://schemas.microsoft.com/office/word/2010/wordml" xmlns:w15="http://schemas.microsoft.com/office/word/2012/wordml" xmlns:wpg="http://schemas.microsoft.com/office/word/2010/wordprocessingGroup" xmlns:wpi="http://schemas.microsoft.com/office/word/2010/wordprocessingInk" xmlns:wne="http://schemas.microsoft.com/office/word/2006/wordml" xmlns:wps="http://schemas.microsoft.com/office/word/2010/wordprocessingShape" mc:Ignorable="w14 w15 wp14">
+<w:ftr xmlns:wpc="http://schemas.microsoft.com/office/word/2010/wordprocessingCanvas" xmlns:cx="http://schemas.microsoft.com/office/drawing/2014/chartex" xmlns:cx1="http://schemas.microsoft.com/office/drawing/2015/9/8/chartex" xmlns:mc="http://schemas.openxmlformats.org/markup-compatibility/2006" xmlns:o="urn:schemas-microsoft-com:office:office" xmlns:r="http://schemas.openxmlformats.org/officeDocument/2006/relationships" xmlns:m="http://schemas.openxmlformats.org/officeDocument/2006/math" xmlns:v="urn:schemas-microsoft-com:vml" xmlns:wp14="http://schemas.microsoft.com/office/word/2010/wordprocessingDrawing" xmlns:wp="http://schemas.openxmlformats.org/drawingml/2006/wordprocessingDrawing" xmlns:w10="urn:schemas-microsoft-com:office:word" xmlns:w="http://schemas.openxmlformats.org/wordprocessingml/2006/main" xmlns:w14="http://schemas.microsoft.com/office/word/2010/wordml" xmlns:w15="http://schemas.microsoft.com/office/word/2012/wordml" xmlns:w16se="http://schemas.microsoft.com/office/word/2015/wordml/symex" xmlns:wpg="http://schemas.microsoft.com/office/word/2010/wordprocessingGroup" xmlns:wpi="http://schemas.microsoft.com/office/word/2010/wordprocessingInk" xmlns:wne="http://schemas.microsoft.com/office/word/2006/wordml" xmlns:wps="http://schemas.microsoft.com/office/word/2010/wordprocessingShape" mc:Ignorable="w14 w15 w16se wp14">
   <w:p>
     <w:pPr>
       <w:pStyle w:val="Footer"/>
@@ -1727,7 +2403,7 @@
 </file>
 
 <file path=word/footnotes.xml><?xml version="1.0" encoding="utf-8"?>
-<w:footnotes xmlns:wpc="http://schemas.microsoft.com/office/word/2010/wordprocessingCanvas" xmlns:mc="http://schemas.openxmlformats.org/markup-compatibility/2006" xmlns:o="urn:schemas-microsoft-com:office:office" xmlns:r="http://schemas.openxmlformats.org/officeDocument/2006/relationships" xmlns:m="http://schemas.openxmlformats.org/officeDocument/2006/math" xmlns:v="urn:schemas-microsoft-com:vml" xmlns:wp14="http://schemas.microsoft.com/office/word/2010/wordprocessingDrawing" xmlns:wp="http://schemas.openxmlformats.org/drawingml/2006/wordprocessingDrawing" xmlns:w10="urn:schemas-microsoft-com:office:word" xmlns:w="http://schemas.openxmlformats.org/wordprocessingml/2006/main" xmlns:w14="http://schemas.microsoft.com/office/word/2010/wordml" xmlns:w15="http://schemas.microsoft.com/office/word/2012/wordml" xmlns:wpg="http://schemas.microsoft.com/office/word/2010/wordprocessingGroup" xmlns:wpi="http://schemas.microsoft.com/office/word/2010/wordprocessingInk" xmlns:wne="http://schemas.microsoft.com/office/word/2006/wordml" xmlns:wps="http://schemas.microsoft.com/office/word/2010/wordprocessingShape" mc:Ignorable="w14 w15 wp14">
+<w:footnotes xmlns:wpc="http://schemas.microsoft.com/office/word/2010/wordprocessingCanvas" xmlns:cx="http://schemas.microsoft.com/office/drawing/2014/chartex" xmlns:cx1="http://schemas.microsoft.com/office/drawing/2015/9/8/chartex" xmlns:mc="http://schemas.openxmlformats.org/markup-compatibility/2006" xmlns:o="urn:schemas-microsoft-com:office:office" xmlns:r="http://schemas.openxmlformats.org/officeDocument/2006/relationships" xmlns:m="http://schemas.openxmlformats.org/officeDocument/2006/math" xmlns:v="urn:schemas-microsoft-com:vml" xmlns:wp14="http://schemas.microsoft.com/office/word/2010/wordprocessingDrawing" xmlns:wp="http://schemas.openxmlformats.org/drawingml/2006/wordprocessingDrawing" xmlns:w10="urn:schemas-microsoft-com:office:word" xmlns:w="http://schemas.openxmlformats.org/wordprocessingml/2006/main" xmlns:w14="http://schemas.microsoft.com/office/word/2010/wordml" xmlns:w15="http://schemas.microsoft.com/office/word/2012/wordml" xmlns:w16se="http://schemas.microsoft.com/office/word/2015/wordml/symex" xmlns:wpg="http://schemas.microsoft.com/office/word/2010/wordprocessingGroup" xmlns:wpi="http://schemas.microsoft.com/office/word/2010/wordprocessingInk" xmlns:wne="http://schemas.microsoft.com/office/word/2006/wordml" xmlns:wps="http://schemas.microsoft.com/office/word/2010/wordprocessingShape" mc:Ignorable="w14 w15 w16se wp14">
   <w:footnote w:type="separator" w:id="-1">
     <w:p>
       <w:pPr>
@@ -1752,7 +2428,7 @@
 </file>
 
 <file path=word/header1.xml><?xml version="1.0" encoding="utf-8"?>
-<w:hdr xmlns:wpc="http://schemas.microsoft.com/office/word/2010/wordprocessingCanvas" xmlns:mc="http://schemas.openxmlformats.org/markup-compatibility/2006" xmlns:o="urn:schemas-microsoft-com:office:office" xmlns:r="http://schemas.openxmlformats.org/officeDocument/2006/relationships" xmlns:m="http://schemas.openxmlformats.org/officeDocument/2006/math" xmlns:v="urn:schemas-microsoft-com:vml" xmlns:wp14="http://schemas.microsoft.com/office/word/2010/wordprocessingDrawing" xmlns:wp="http://schemas.openxmlformats.org/drawingml/2006/wordprocessingDrawing" xmlns:w10="urn:schemas-microsoft-com:office:word" xmlns:w="http://schemas.openxmlformats.org/wordprocessingml/2006/main" xmlns:w14="http://schemas.microsoft.com/office/word/2010/wordml" xmlns:w15="http://schemas.microsoft.com/office/word/2012/wordml" xmlns:wpg="http://schemas.microsoft.com/office/word/2010/wordprocessingGroup" xmlns:wpi="http://schemas.microsoft.com/office/word/2010/wordprocessingInk" xmlns:wne="http://schemas.microsoft.com/office/word/2006/wordml" xmlns:wps="http://schemas.microsoft.com/office/word/2010/wordprocessingShape" mc:Ignorable="w14 w15 wp14">
+<w:hdr xmlns:wpc="http://schemas.microsoft.com/office/word/2010/wordprocessingCanvas" xmlns:cx="http://schemas.microsoft.com/office/drawing/2014/chartex" xmlns:cx1="http://schemas.microsoft.com/office/drawing/2015/9/8/chartex" xmlns:mc="http://schemas.openxmlformats.org/markup-compatibility/2006" xmlns:o="urn:schemas-microsoft-com:office:office" xmlns:r="http://schemas.openxmlformats.org/officeDocument/2006/relationships" xmlns:m="http://schemas.openxmlformats.org/officeDocument/2006/math" xmlns:v="urn:schemas-microsoft-com:vml" xmlns:wp14="http://schemas.microsoft.com/office/word/2010/wordprocessingDrawing" xmlns:wp="http://schemas.openxmlformats.org/drawingml/2006/wordprocessingDrawing" xmlns:w10="urn:schemas-microsoft-com:office:word" xmlns:w="http://schemas.openxmlformats.org/wordprocessingml/2006/main" xmlns:w14="http://schemas.microsoft.com/office/word/2010/wordml" xmlns:w15="http://schemas.microsoft.com/office/word/2012/wordml" xmlns:w16se="http://schemas.microsoft.com/office/word/2015/wordml/symex" xmlns:wpg="http://schemas.microsoft.com/office/word/2010/wordprocessingGroup" xmlns:wpi="http://schemas.microsoft.com/office/word/2010/wordprocessingInk" xmlns:wne="http://schemas.microsoft.com/office/word/2006/wordml" xmlns:wps="http://schemas.microsoft.com/office/word/2010/wordprocessingShape" mc:Ignorable="w14 w15 w16se wp14">
   <w:p>
     <w:pPr>
       <w:pStyle w:val="Header"/>
@@ -1786,7 +2462,7 @@
 </file>
 
 <file path=word/header2.xml><?xml version="1.0" encoding="utf-8"?>
-<w:hdr xmlns:wpc="http://schemas.microsoft.com/office/word/2010/wordprocessingCanvas" xmlns:mc="http://schemas.openxmlformats.org/markup-compatibility/2006" xmlns:o="urn:schemas-microsoft-com:office:office" xmlns:r="http://schemas.openxmlformats.org/officeDocument/2006/relationships" xmlns:m="http://schemas.openxmlformats.org/officeDocument/2006/math" xmlns:v="urn:schemas-microsoft-com:vml" xmlns:wp14="http://schemas.microsoft.com/office/word/2010/wordprocessingDrawing" xmlns:wp="http://schemas.openxmlformats.org/drawingml/2006/wordprocessingDrawing" xmlns:w10="urn:schemas-microsoft-com:office:word" xmlns:w="http://schemas.openxmlformats.org/wordprocessingml/2006/main" xmlns:w14="http://schemas.microsoft.com/office/word/2010/wordml" xmlns:w15="http://schemas.microsoft.com/office/word/2012/wordml" xmlns:wpg="http://schemas.microsoft.com/office/word/2010/wordprocessingGroup" xmlns:wpi="http://schemas.microsoft.com/office/word/2010/wordprocessingInk" xmlns:wne="http://schemas.microsoft.com/office/word/2006/wordml" xmlns:wps="http://schemas.microsoft.com/office/word/2010/wordprocessingShape" mc:Ignorable="w14 w15 wp14">
+<w:hdr xmlns:wpc="http://schemas.microsoft.com/office/word/2010/wordprocessingCanvas" xmlns:cx="http://schemas.microsoft.com/office/drawing/2014/chartex" xmlns:cx1="http://schemas.microsoft.com/office/drawing/2015/9/8/chartex" xmlns:mc="http://schemas.openxmlformats.org/markup-compatibility/2006" xmlns:o="urn:schemas-microsoft-com:office:office" xmlns:r="http://schemas.openxmlformats.org/officeDocument/2006/relationships" xmlns:m="http://schemas.openxmlformats.org/officeDocument/2006/math" xmlns:v="urn:schemas-microsoft-com:vml" xmlns:wp14="http://schemas.microsoft.com/office/word/2010/wordprocessingDrawing" xmlns:wp="http://schemas.openxmlformats.org/drawingml/2006/wordprocessingDrawing" xmlns:w10="urn:schemas-microsoft-com:office:word" xmlns:w="http://schemas.openxmlformats.org/wordprocessingml/2006/main" xmlns:w14="http://schemas.microsoft.com/office/word/2010/wordml" xmlns:w15="http://schemas.microsoft.com/office/word/2012/wordml" xmlns:w16se="http://schemas.microsoft.com/office/word/2015/wordml/symex" xmlns:wpg="http://schemas.microsoft.com/office/word/2010/wordprocessingGroup" xmlns:wpi="http://schemas.microsoft.com/office/word/2010/wordprocessingInk" xmlns:wne="http://schemas.microsoft.com/office/word/2006/wordml" xmlns:wps="http://schemas.microsoft.com/office/word/2010/wordprocessingShape" mc:Ignorable="w14 w15 w16se wp14">
   <w:p>
     <w:pPr>
       <w:tabs>
@@ -1871,7 +2547,7 @@
 </file>
 
 <file path=word/header3.xml><?xml version="1.0" encoding="utf-8"?>
-<w:hdr xmlns:wpc="http://schemas.microsoft.com/office/word/2010/wordprocessingCanvas" xmlns:mc="http://schemas.openxmlformats.org/markup-compatibility/2006" xmlns:o="urn:schemas-microsoft-com:office:office" xmlns:r="http://schemas.openxmlformats.org/officeDocument/2006/relationships" xmlns:m="http://schemas.openxmlformats.org/officeDocument/2006/math" xmlns:v="urn:schemas-microsoft-com:vml" xmlns:wp14="http://schemas.microsoft.com/office/word/2010/wordprocessingDrawing" xmlns:wp="http://schemas.openxmlformats.org/drawingml/2006/wordprocessingDrawing" xmlns:w10="urn:schemas-microsoft-com:office:word" xmlns:w="http://schemas.openxmlformats.org/wordprocessingml/2006/main" xmlns:w14="http://schemas.microsoft.com/office/word/2010/wordml" xmlns:w15="http://schemas.microsoft.com/office/word/2012/wordml" xmlns:wpg="http://schemas.microsoft.com/office/word/2010/wordprocessingGroup" xmlns:wpi="http://schemas.microsoft.com/office/word/2010/wordprocessingInk" xmlns:wne="http://schemas.microsoft.com/office/word/2006/wordml" xmlns:wps="http://schemas.microsoft.com/office/word/2010/wordprocessingShape" mc:Ignorable="w14 w15 wp14">
+<w:hdr xmlns:wpc="http://schemas.microsoft.com/office/word/2010/wordprocessingCanvas" xmlns:cx="http://schemas.microsoft.com/office/drawing/2014/chartex" xmlns:cx1="http://schemas.microsoft.com/office/drawing/2015/9/8/chartex" xmlns:mc="http://schemas.openxmlformats.org/markup-compatibility/2006" xmlns:o="urn:schemas-microsoft-com:office:office" xmlns:r="http://schemas.openxmlformats.org/officeDocument/2006/relationships" xmlns:m="http://schemas.openxmlformats.org/officeDocument/2006/math" xmlns:v="urn:schemas-microsoft-com:vml" xmlns:wp14="http://schemas.microsoft.com/office/word/2010/wordprocessingDrawing" xmlns:wp="http://schemas.openxmlformats.org/drawingml/2006/wordprocessingDrawing" xmlns:w10="urn:schemas-microsoft-com:office:word" xmlns:w="http://schemas.openxmlformats.org/wordprocessingml/2006/main" xmlns:w14="http://schemas.microsoft.com/office/word/2010/wordml" xmlns:w15="http://schemas.microsoft.com/office/word/2012/wordml" xmlns:w16se="http://schemas.microsoft.com/office/word/2015/wordml/symex" xmlns:wpg="http://schemas.microsoft.com/office/word/2010/wordprocessingGroup" xmlns:wpi="http://schemas.microsoft.com/office/word/2010/wordprocessingInk" xmlns:wne="http://schemas.microsoft.com/office/word/2006/wordml" xmlns:wps="http://schemas.microsoft.com/office/word/2010/wordprocessingShape" mc:Ignorable="w14 w15 w16se wp14">
   <w:p>
     <w:pPr>
       <w:pStyle w:val="Header"/>
@@ -1914,7 +2590,7 @@
 </file>
 
 <file path=word/numbering.xml><?xml version="1.0" encoding="utf-8"?>
-<w:numbering xmlns:wpc="http://schemas.microsoft.com/office/word/2010/wordprocessingCanvas" xmlns:mc="http://schemas.openxmlformats.org/markup-compatibility/2006" xmlns:o="urn:schemas-microsoft-com:office:office" xmlns:r="http://schemas.openxmlformats.org/officeDocument/2006/relationships" xmlns:m="http://schemas.openxmlformats.org/officeDocument/2006/math" xmlns:v="urn:schemas-microsoft-com:vml" xmlns:wp14="http://schemas.microsoft.com/office/word/2010/wordprocessingDrawing" xmlns:wp="http://schemas.openxmlformats.org/drawingml/2006/wordprocessingDrawing" xmlns:w10="urn:schemas-microsoft-com:office:word" xmlns:w="http://schemas.openxmlformats.org/wordprocessingml/2006/main" xmlns:w14="http://schemas.microsoft.com/office/word/2010/wordml" xmlns:w15="http://schemas.microsoft.com/office/word/2012/wordml" xmlns:wpg="http://schemas.microsoft.com/office/word/2010/wordprocessingGroup" xmlns:wpi="http://schemas.microsoft.com/office/word/2010/wordprocessingInk" xmlns:wne="http://schemas.microsoft.com/office/word/2006/wordml" xmlns:wps="http://schemas.microsoft.com/office/word/2010/wordprocessingShape" mc:Ignorable="w14 w15 wp14">
+<w:numbering xmlns:wpc="http://schemas.microsoft.com/office/word/2010/wordprocessingCanvas" xmlns:cx="http://schemas.microsoft.com/office/drawing/2014/chartex" xmlns:cx1="http://schemas.microsoft.com/office/drawing/2015/9/8/chartex" xmlns:mc="http://schemas.openxmlformats.org/markup-compatibility/2006" xmlns:o="urn:schemas-microsoft-com:office:office" xmlns:r="http://schemas.openxmlformats.org/officeDocument/2006/relationships" xmlns:m="http://schemas.openxmlformats.org/officeDocument/2006/math" xmlns:v="urn:schemas-microsoft-com:vml" xmlns:wp14="http://schemas.microsoft.com/office/word/2010/wordprocessingDrawing" xmlns:wp="http://schemas.openxmlformats.org/drawingml/2006/wordprocessingDrawing" xmlns:w10="urn:schemas-microsoft-com:office:word" xmlns:w="http://schemas.openxmlformats.org/wordprocessingml/2006/main" xmlns:w14="http://schemas.microsoft.com/office/word/2010/wordml" xmlns:w15="http://schemas.microsoft.com/office/word/2012/wordml" xmlns:w16se="http://schemas.microsoft.com/office/word/2015/wordml/symex" xmlns:wpg="http://schemas.microsoft.com/office/word/2010/wordprocessingGroup" xmlns:wpi="http://schemas.microsoft.com/office/word/2010/wordprocessingInk" xmlns:wne="http://schemas.microsoft.com/office/word/2006/wordml" xmlns:wps="http://schemas.microsoft.com/office/word/2010/wordprocessingShape" mc:Ignorable="w14 w15 w16se wp14">
   <w:abstractNum w:abstractNumId="0" w15:restartNumberingAfterBreak="0">
     <w:nsid w:val="0F1A78E6"/>
     <w:multiLevelType w:val="hybridMultilevel"/>
@@ -2384,7 +3060,7 @@
 </file>
 
 <file path=word/people.xml><?xml version="1.0" encoding="utf-8"?>
-<w15:people xmlns:wpc="http://schemas.microsoft.com/office/word/2010/wordprocessingCanvas" xmlns:mc="http://schemas.openxmlformats.org/markup-compatibility/2006" xmlns:o="urn:schemas-microsoft-com:office:office" xmlns:r="http://schemas.openxmlformats.org/officeDocument/2006/relationships" xmlns:m="http://schemas.openxmlformats.org/officeDocument/2006/math" xmlns:v="urn:schemas-microsoft-com:vml" xmlns:wp14="http://schemas.microsoft.com/office/word/2010/wordprocessingDrawing" xmlns:wp="http://schemas.openxmlformats.org/drawingml/2006/wordprocessingDrawing" xmlns:w10="urn:schemas-microsoft-com:office:word" xmlns:w="http://schemas.openxmlformats.org/wordprocessingml/2006/main" xmlns:w14="http://schemas.microsoft.com/office/word/2010/wordml" xmlns:w15="http://schemas.microsoft.com/office/word/2012/wordml" xmlns:wpg="http://schemas.microsoft.com/office/word/2010/wordprocessingGroup" xmlns:wpi="http://schemas.microsoft.com/office/word/2010/wordprocessingInk" xmlns:wne="http://schemas.microsoft.com/office/word/2006/wordml" xmlns:wps="http://schemas.microsoft.com/office/word/2010/wordprocessingShape" mc:Ignorable="w14 w15 wp14">
+<w15:people xmlns:wpc="http://schemas.microsoft.com/office/word/2010/wordprocessingCanvas" xmlns:cx="http://schemas.microsoft.com/office/drawing/2014/chartex" xmlns:cx1="http://schemas.microsoft.com/office/drawing/2015/9/8/chartex" xmlns:mc="http://schemas.openxmlformats.org/markup-compatibility/2006" xmlns:o="urn:schemas-microsoft-com:office:office" xmlns:r="http://schemas.openxmlformats.org/officeDocument/2006/relationships" xmlns:m="http://schemas.openxmlformats.org/officeDocument/2006/math" xmlns:v="urn:schemas-microsoft-com:vml" xmlns:wp14="http://schemas.microsoft.com/office/word/2010/wordprocessingDrawing" xmlns:wp="http://schemas.openxmlformats.org/drawingml/2006/wordprocessingDrawing" xmlns:w10="urn:schemas-microsoft-com:office:word" xmlns:w="http://schemas.openxmlformats.org/wordprocessingml/2006/main" xmlns:w14="http://schemas.microsoft.com/office/word/2010/wordml" xmlns:w15="http://schemas.microsoft.com/office/word/2012/wordml" xmlns:w16se="http://schemas.microsoft.com/office/word/2015/wordml/symex" xmlns:wpg="http://schemas.microsoft.com/office/word/2010/wordprocessingGroup" xmlns:wpi="http://schemas.microsoft.com/office/word/2010/wordprocessingInk" xmlns:wne="http://schemas.microsoft.com/office/word/2006/wordml" xmlns:wps="http://schemas.microsoft.com/office/word/2010/wordprocessingShape" mc:Ignorable="w14 w15 w16se wp14">
   <w15:person w15:author="WOLF512">
     <w15:presenceInfo w15:providerId="None" w15:userId="WOLF512"/>
   </w15:person>
@@ -2392,7 +3068,7 @@
 </file>
 
 <file path=word/styles.xml><?xml version="1.0" encoding="utf-8"?>
-<w:styles xmlns:mc="http://schemas.openxmlformats.org/markup-compatibility/2006" xmlns:r="http://schemas.openxmlformats.org/officeDocument/2006/relationships" xmlns:w="http://schemas.openxmlformats.org/wordprocessingml/2006/main" xmlns:w14="http://schemas.microsoft.com/office/word/2010/wordml" xmlns:w15="http://schemas.microsoft.com/office/word/2012/wordml" mc:Ignorable="w14 w15">
+<w:styles xmlns:mc="http://schemas.openxmlformats.org/markup-compatibility/2006" xmlns:r="http://schemas.openxmlformats.org/officeDocument/2006/relationships" xmlns:w="http://schemas.openxmlformats.org/wordprocessingml/2006/main" xmlns:w14="http://schemas.microsoft.com/office/word/2010/wordml" xmlns:w15="http://schemas.microsoft.com/office/word/2012/wordml" xmlns:w16se="http://schemas.microsoft.com/office/word/2015/wordml/symex" mc:Ignorable="w14 w15 w16se">
   <w:docDefaults>
     <w:rPrDefault>
       <w:rPr>
@@ -3368,7 +4044,7 @@
   </w:style>
   <w:style w:type="character" w:customStyle="1" w:styleId="SubtitleChar">
     <w:name w:val="Subtitle Char"/>
-    <w:aliases w:val="caption Char,Caption Char"/>
+    <w:aliases w:val="caption Char"/>
     <w:basedOn w:val="DefaultParagraphFont"/>
     <w:link w:val="Subtitle"/>
     <w:uiPriority w:val="11"/>
@@ -3815,7 +4491,7 @@
 </file>
 
 <file path=customXml/itemProps1.xml><?xml version="1.0" encoding="utf-8"?>
-<ds:datastoreItem xmlns:ds="http://schemas.openxmlformats.org/officeDocument/2006/customXml" ds:itemID="{64E0B1AD-4F57-45A4-8D1B-2A73FE1796BD}">
+<ds:datastoreItem xmlns:ds="http://schemas.openxmlformats.org/officeDocument/2006/customXml" ds:itemID="{6407B46D-A9AE-451D-9EEB-A02FEE02FDA9}">
   <ds:schemaRefs>
     <ds:schemaRef ds:uri="http://schemas.openxmlformats.org/officeDocument/2006/bibliography"/>
   </ds:schemaRefs>

</xml_diff>

<commit_message>
Diagram and Updates on Paper
</commit_message>
<xml_diff>
--- a/2019 Sims Design and optimization of patient-specific, pediatric laryngoscopes.docx
+++ b/2019 Sims Design and optimization of patient-specific, pediatric laryngoscopes.docx
@@ -401,7 +401,10 @@
         <w:pStyle w:val="Heading2"/>
       </w:pPr>
       <w:r>
-        <w:t>II.II. Patient Data</w:t>
+        <w:t xml:space="preserve">II.II. </w:t>
+      </w:r>
+      <w:r>
+        <w:t>Process Overview</w:t>
       </w:r>
     </w:p>
     <w:p>
@@ -439,10 +442,54 @@
       </w:r>
       <w:proofErr w:type="gramEnd"/>
       <w:r>
-        <w:t xml:space="preserve"> inside of Houdini to isolate the negative space of the patient’s airway. After that a solver is ran to determine the path and width of the airway, before finally extruding the tool along the toolpath created from the patient data, and fabricating the new device using 3D printing technologies. Figure 1, below, shows this process broken into several distinct parts, for importing patient data, refining patient data, finding a close </w:t>
-      </w:r>
-      <w:r>
-        <w:t xml:space="preserve">bounding shape, segmenting the airway from the rest of the patient data, finding the center line, </w:t>
+        <w:t xml:space="preserve"> inside of Houdini to isolate the negative space of the patient’s airway. After that</w:t>
+      </w:r>
+      <w:r>
+        <w:t>,</w:t>
+      </w:r>
+      <w:r>
+        <w:t xml:space="preserve"> a solver is ran to determine the path and width of the airway, before finally extruding the tool</w:t>
+      </w:r>
+      <w:r>
+        <w:t xml:space="preserve"> profile</w:t>
+      </w:r>
+      <w:r>
+        <w:t xml:space="preserve"> along the toolpath created from the patient data</w:t>
+      </w:r>
+      <w:r>
+        <w:t>,</w:t>
+      </w:r>
+      <w:r>
+        <w:t xml:space="preserve"> and </w:t>
+      </w:r>
+      <w:r>
+        <w:t xml:space="preserve">finally </w:t>
+      </w:r>
+      <w:r>
+        <w:t xml:space="preserve">fabricating the new device using 3D printing technologies. </w:t>
+      </w:r>
+      <w:r>
+        <w:t xml:space="preserve">This process </w:t>
+      </w:r>
+      <w:proofErr w:type="gramStart"/>
+      <w:r>
+        <w:t>can be described</w:t>
+      </w:r>
+      <w:proofErr w:type="gramEnd"/>
+      <w:r>
+        <w:t xml:space="preserve"> in several distinct parts:</w:t>
+      </w:r>
+      <w:r>
+        <w:t xml:space="preserve"> importing patient data, refining patient data, finding a close </w:t>
+      </w:r>
+      <w:r>
+        <w:t xml:space="preserve">bounding shape, segmenting the airway from the rest of the patient data, finding the </w:t>
+      </w:r>
+      <w:r>
+        <w:t>centerline</w:t>
+      </w:r>
+      <w:r>
+        <w:t xml:space="preserve">, </w:t>
       </w:r>
       <w:r>
         <w:t xml:space="preserve">which can be exported for </w:t>
@@ -465,20 +512,6 @@
     </w:p>
     <w:p>
       <w:pPr>
-        <w:widowControl w:val="0"/>
-        <w:jc w:val="center"/>
-      </w:pPr>
-    </w:p>
-    <w:p>
-      <w:pPr>
-        <w:pStyle w:val="Subtitle"/>
-      </w:pPr>
-      <w:r>
-        <w:t>Figure 1: Process and Program Diagram</w:t>
-      </w:r>
-    </w:p>
-    <w:p>
-      <w:pPr>
         <w:pStyle w:val="Heading2"/>
       </w:pPr>
       <w:r>
@@ -490,7 +523,9 @@
       <w:r>
         <w:t>. Segmentation</w:t>
       </w:r>
-    </w:p>
+      <w:bookmarkStart w:id="3" w:name="_GoBack"/>
+    </w:p>
+    <w:bookmarkEnd w:id="3"/>
     <w:p>
       <w:r>
         <w:t xml:space="preserve">The segmentation step involves creating a shell around the base geometry, </w:t>
@@ -505,10 +540,21 @@
         <w:t>and then</w:t>
       </w:r>
       <w:r>
-        <w:t xml:space="preserve"> using a subtraction operation to cut the source patient geometry from the shell geometry. This will leave the airway, and any other empty space inside of the patient data geometry, allowing easy removal of the disconnected parts</w:t>
-      </w:r>
-      <w:r>
-        <w:t>, leaving only the negative space of the airway.</w:t>
+        <w:t xml:space="preserve"> using a subtraction operation to cut the source patient geometry from the shell geometry. </w:t>
+      </w:r>
+      <w:r>
+        <w:t xml:space="preserve">In order to shrink-wrap the patient, we first erode the volume of the surface of the patient, to remove any tubes or other elements that are stuck to the skin of the patient; this creates a cleaner surface to wrap. After this, we dilate the previously eroded surface to clear out any cavities that may be inside of the geometry, including the airway, ear canals and other empty spaces in the patient’s physiology. Then, projecting this surface onto the eroded surface, we create a volume that </w:t>
+      </w:r>
+      <w:proofErr w:type="gramStart"/>
+      <w:r>
+        <w:t>is then combined</w:t>
+      </w:r>
+      <w:proofErr w:type="gramEnd"/>
+      <w:r>
+        <w:t xml:space="preserve"> with the source patient geometry using a subtraction operation to pull out the negative space from the source geometry, which results </w:t>
+      </w:r>
+      <w:r>
+        <w:t>in geometry consisting of the negative space in the patient, including the airway.</w:t>
       </w:r>
     </w:p>
     <w:p>
@@ -567,6 +613,7 @@
         <w:pStyle w:val="Heading2"/>
       </w:pPr>
       <w:r>
+        <w:lastRenderedPageBreak/>
         <w:t>II.</w:t>
       </w:r>
       <w:r>
@@ -579,7 +626,19 @@
       </w:r>
       <w:proofErr w:type="gramStart"/>
       <w:r>
-        <w:t>can be easily and quickly customized</w:t>
+        <w:t xml:space="preserve">can be </w:t>
+      </w:r>
+      <w:r>
+        <w:t>quickly</w:t>
+      </w:r>
+      <w:r>
+        <w:t xml:space="preserve"> and </w:t>
+      </w:r>
+      <w:r>
+        <w:t xml:space="preserve">easily </w:t>
+      </w:r>
+      <w:r>
+        <w:t>customized</w:t>
       </w:r>
       <w:proofErr w:type="gramEnd"/>
       <w:r>
@@ -591,7 +650,6 @@
         <w:pStyle w:val="Heading2"/>
       </w:pPr>
       <w:r>
-        <w:lastRenderedPageBreak/>
         <w:t>II.V</w:t>
       </w:r>
       <w:r>
@@ -671,10 +729,10 @@
         <w:tblLook w:val="04A0" w:firstRow="1" w:lastRow="0" w:firstColumn="1" w:lastColumn="0" w:noHBand="0" w:noVBand="1"/>
       </w:tblPr>
       <w:tblGrid>
-        <w:gridCol w:w="1425"/>
+        <w:gridCol w:w="1687"/>
         <w:gridCol w:w="1150"/>
-        <w:gridCol w:w="691"/>
-        <w:gridCol w:w="1430"/>
+        <w:gridCol w:w="698"/>
+        <w:gridCol w:w="566"/>
       </w:tblGrid>
       <w:tr>
         <w:trPr>
@@ -748,13 +806,14 @@
                 <w:rFonts w:asciiTheme="minorHAnsi" w:hAnsiTheme="minorHAnsi"/>
                 <w:b/>
               </w:rPr>
-              <w:t>Value</w:t>
+              <w:t>Mean</w:t>
             </w:r>
           </w:p>
         </w:tc>
         <w:tc>
           <w:tcPr>
             <w:tcW w:w="0" w:type="auto"/>
+            <w:vAlign w:val="center"/>
           </w:tcPr>
           <w:p>
             <w:pPr>
@@ -771,7 +830,7 @@
                 <w:rFonts w:asciiTheme="minorHAnsi" w:hAnsiTheme="minorHAnsi"/>
                 <w:b/>
               </w:rPr>
-              <w:t>Standard Deviation</w:t>
+              <w:t>SD</w:t>
             </w:r>
           </w:p>
         </w:tc>
@@ -797,8 +856,28 @@
                 <w:b w:val="0"/>
                 <w:sz w:val="20"/>
                 <w:szCs w:val="20"/>
+                <w:vertAlign w:val="superscript"/>
               </w:rPr>
             </w:pPr>
+            <w:r>
+              <w:rPr>
+                <w:rFonts w:ascii="Times New Roman" w:hAnsi="Times New Roman" w:cs="Times New Roman"/>
+                <w:b w:val="0"/>
+                <w:sz w:val="20"/>
+                <w:szCs w:val="20"/>
+              </w:rPr>
+              <w:t>Segmentation</w:t>
+            </w:r>
+            <w:r>
+              <w:rPr>
+                <w:rFonts w:ascii="Times New Roman" w:hAnsi="Times New Roman" w:cs="Times New Roman"/>
+                <w:b w:val="0"/>
+                <w:sz w:val="20"/>
+                <w:szCs w:val="20"/>
+                <w:vertAlign w:val="superscript"/>
+              </w:rPr>
+              <w:t>*</w:t>
+            </w:r>
           </w:p>
         </w:tc>
         <w:tc>
@@ -818,6 +897,15 @@
                 <w:szCs w:val="20"/>
               </w:rPr>
             </w:pPr>
+            <w:r>
+              <w:rPr>
+                <w:rFonts w:eastAsiaTheme="majorEastAsia" w:cs="Times New Roman"/>
+                <w:iCs/>
+                <w:color w:val="000000" w:themeColor="text1"/>
+                <w:szCs w:val="20"/>
+              </w:rPr>
+              <w:t>Density</w:t>
+            </w:r>
           </w:p>
         </w:tc>
         <w:tc>
@@ -836,6 +924,24 @@
                 <w:szCs w:val="20"/>
               </w:rPr>
             </w:pPr>
+            <w:r>
+              <w:rPr>
+                <w:rFonts w:eastAsiaTheme="majorEastAsia" w:cs="Times New Roman"/>
+                <w:iCs/>
+                <w:color w:val="000000" w:themeColor="text1"/>
+                <w:szCs w:val="20"/>
+              </w:rPr>
+              <w:t>0</w:t>
+            </w:r>
+            <w:r>
+              <w:rPr>
+                <w:rFonts w:eastAsiaTheme="majorEastAsia" w:cs="Times New Roman"/>
+                <w:iCs/>
+                <w:color w:val="000000" w:themeColor="text1"/>
+                <w:szCs w:val="20"/>
+              </w:rPr>
+              <w:t>.2</w:t>
+            </w:r>
           </w:p>
         </w:tc>
         <w:tc>
@@ -854,6 +960,15 @@
                 <w:szCs w:val="20"/>
               </w:rPr>
             </w:pPr>
+            <w:r>
+              <w:rPr>
+                <w:rFonts w:eastAsiaTheme="majorEastAsia" w:cs="Times New Roman"/>
+                <w:iCs/>
+                <w:color w:val="000000" w:themeColor="text1"/>
+                <w:szCs w:val="20"/>
+              </w:rPr>
+              <w:t>0.0</w:t>
+            </w:r>
           </w:p>
         </w:tc>
       </w:tr>
@@ -971,16 +1086,7 @@
                 <w:color w:val="000000" w:themeColor="text1"/>
                 <w:szCs w:val="20"/>
               </w:rPr>
-              <w:t>8</w:t>
-            </w:r>
-            <w:r>
-              <w:rPr>
-                <w:rFonts w:eastAsiaTheme="majorEastAsia" w:cs="Times New Roman"/>
-                <w:iCs/>
-                <w:color w:val="000000" w:themeColor="text1"/>
-                <w:szCs w:val="20"/>
-              </w:rPr>
-              <w:t>0</w:t>
+              <w:t>56</w:t>
             </w:r>
           </w:p>
         </w:tc>
@@ -1027,6 +1133,7 @@
               <w:keepNext w:val="0"/>
               <w:keepLines w:val="0"/>
               <w:widowControl w:val="0"/>
+              <w:outlineLvl w:val="5"/>
               <w:rPr>
                 <w:rFonts w:ascii="Times New Roman" w:hAnsi="Times New Roman" w:cs="Times New Roman"/>
                 <w:b w:val="0"/>
@@ -1056,6 +1163,7 @@
               <w:keepNext w:val="0"/>
               <w:keepLines w:val="0"/>
               <w:widowControl w:val="0"/>
+              <w:outlineLvl w:val="5"/>
               <w:rPr>
                 <w:rFonts w:ascii="Times New Roman" w:hAnsi="Times New Roman" w:cs="Times New Roman"/>
                 <w:b w:val="0"/>
@@ -1084,6 +1192,7 @@
               <w:keepNext w:val="0"/>
               <w:keepLines w:val="0"/>
               <w:widowControl w:val="0"/>
+              <w:outlineLvl w:val="5"/>
               <w:rPr>
                 <w:rFonts w:ascii="Times New Roman" w:hAnsi="Times New Roman" w:cs="Times New Roman"/>
                 <w:b w:val="0"/>
@@ -1130,6 +1239,7 @@
               <w:keepNext w:val="0"/>
               <w:keepLines w:val="0"/>
               <w:widowControl w:val="0"/>
+              <w:outlineLvl w:val="5"/>
               <w:rPr>
                 <w:rFonts w:ascii="Times New Roman" w:hAnsi="Times New Roman" w:cs="Times New Roman"/>
                 <w:b w:val="0"/>
@@ -1144,7 +1254,7 @@
                 <w:sz w:val="20"/>
                 <w:szCs w:val="20"/>
               </w:rPr>
-              <w:t>0.0</w:t>
+              <w:t>N/A</w:t>
             </w:r>
           </w:p>
         </w:tc>
@@ -1164,6 +1274,7 @@
               <w:keepNext w:val="0"/>
               <w:keepLines w:val="0"/>
               <w:widowControl w:val="0"/>
+              <w:outlineLvl w:val="5"/>
               <w:rPr>
                 <w:rFonts w:ascii="Times New Roman" w:hAnsi="Times New Roman" w:cs="Times New Roman"/>
                 <w:b w:val="0"/>
@@ -1193,6 +1304,7 @@
               <w:keepNext w:val="0"/>
               <w:keepLines w:val="0"/>
               <w:widowControl w:val="0"/>
+              <w:outlineLvl w:val="5"/>
               <w:rPr>
                 <w:rFonts w:ascii="Times New Roman" w:hAnsi="Times New Roman" w:cs="Times New Roman"/>
                 <w:b w:val="0"/>
@@ -1221,6 +1333,7 @@
               <w:keepNext w:val="0"/>
               <w:keepLines w:val="0"/>
               <w:widowControl w:val="0"/>
+              <w:outlineLvl w:val="5"/>
               <w:rPr>
                 <w:rFonts w:ascii="Times New Roman" w:hAnsi="Times New Roman" w:cs="Times New Roman"/>
                 <w:b w:val="0"/>
@@ -1258,6 +1371,7 @@
               <w:keepNext w:val="0"/>
               <w:keepLines w:val="0"/>
               <w:widowControl w:val="0"/>
+              <w:outlineLvl w:val="5"/>
               <w:rPr>
                 <w:rFonts w:ascii="Times New Roman" w:hAnsi="Times New Roman" w:cs="Times New Roman"/>
                 <w:b w:val="0"/>
@@ -1272,7 +1386,7 @@
                 <w:sz w:val="20"/>
                 <w:szCs w:val="20"/>
               </w:rPr>
-              <w:t>0.0</w:t>
+              <w:t>N/A</w:t>
             </w:r>
           </w:p>
         </w:tc>
@@ -1292,143 +1406,7 @@
               <w:keepNext w:val="0"/>
               <w:keepLines w:val="0"/>
               <w:widowControl w:val="0"/>
-              <w:rPr>
-                <w:rFonts w:ascii="Times New Roman" w:hAnsi="Times New Roman" w:cs="Times New Roman"/>
-                <w:b w:val="0"/>
-                <w:sz w:val="20"/>
-                <w:szCs w:val="20"/>
-              </w:rPr>
-            </w:pPr>
-            <w:r>
-              <w:rPr>
-                <w:rFonts w:ascii="Times New Roman" w:hAnsi="Times New Roman" w:cs="Times New Roman"/>
-                <w:b w:val="0"/>
-                <w:sz w:val="20"/>
-                <w:szCs w:val="20"/>
-              </w:rPr>
-              <w:t>Ray Scale</w:t>
-            </w:r>
-          </w:p>
-        </w:tc>
-        <w:tc>
-          <w:tcPr>
-            <w:tcW w:w="0" w:type="auto"/>
-            <w:vAlign w:val="center"/>
-          </w:tcPr>
-          <w:p>
-            <w:pPr>
-              <w:pStyle w:val="Heading6"/>
-              <w:keepNext w:val="0"/>
-              <w:keepLines w:val="0"/>
-              <w:widowControl w:val="0"/>
-              <w:rPr>
-                <w:rFonts w:ascii="Times New Roman" w:hAnsi="Times New Roman" w:cs="Times New Roman"/>
-                <w:b w:val="0"/>
-                <w:sz w:val="20"/>
-                <w:szCs w:val="20"/>
-              </w:rPr>
-            </w:pPr>
-            <w:r>
-              <w:rPr>
-                <w:rFonts w:ascii="Times New Roman" w:hAnsi="Times New Roman" w:cs="Times New Roman"/>
-                <w:b w:val="0"/>
-                <w:sz w:val="20"/>
-                <w:szCs w:val="20"/>
-              </w:rPr>
-              <w:t>N/A</w:t>
-            </w:r>
-          </w:p>
-        </w:tc>
-        <w:tc>
-          <w:tcPr>
-            <w:tcW w:w="0" w:type="auto"/>
-          </w:tcPr>
-          <w:p>
-            <w:pPr>
-              <w:pStyle w:val="Heading6"/>
-              <w:keepNext w:val="0"/>
-              <w:keepLines w:val="0"/>
-              <w:widowControl w:val="0"/>
-              <w:rPr>
-                <w:rFonts w:ascii="Times New Roman" w:hAnsi="Times New Roman" w:cs="Times New Roman"/>
-                <w:b w:val="0"/>
-                <w:sz w:val="20"/>
-                <w:szCs w:val="20"/>
-              </w:rPr>
-            </w:pPr>
-            <w:r>
-              <w:rPr>
-                <w:rFonts w:ascii="Times New Roman" w:hAnsi="Times New Roman" w:cs="Times New Roman"/>
-                <w:b w:val="0"/>
-                <w:sz w:val="20"/>
-                <w:szCs w:val="20"/>
-              </w:rPr>
-              <w:t>1</w:t>
-            </w:r>
-            <w:r>
-              <w:rPr>
-                <w:rFonts w:ascii="Times New Roman" w:hAnsi="Times New Roman" w:cs="Times New Roman"/>
-                <w:b w:val="0"/>
-                <w:sz w:val="20"/>
-                <w:szCs w:val="20"/>
-              </w:rPr>
-              <w:t>.0</w:t>
-            </w:r>
-          </w:p>
-        </w:tc>
-        <w:tc>
-          <w:tcPr>
-            <w:tcW w:w="0" w:type="auto"/>
-          </w:tcPr>
-          <w:p>
-            <w:pPr>
-              <w:pStyle w:val="Heading6"/>
-              <w:keepNext w:val="0"/>
-              <w:keepLines w:val="0"/>
-              <w:widowControl w:val="0"/>
-              <w:rPr>
-                <w:rFonts w:ascii="Times New Roman" w:hAnsi="Times New Roman" w:cs="Times New Roman"/>
-                <w:b w:val="0"/>
-                <w:sz w:val="20"/>
-                <w:szCs w:val="20"/>
-              </w:rPr>
-            </w:pPr>
-            <w:r>
-              <w:rPr>
-                <w:rFonts w:ascii="Times New Roman" w:hAnsi="Times New Roman" w:cs="Times New Roman"/>
-                <w:b w:val="0"/>
-                <w:sz w:val="20"/>
-                <w:szCs w:val="20"/>
-              </w:rPr>
-              <w:t>0</w:t>
-            </w:r>
-            <w:r>
-              <w:rPr>
-                <w:rFonts w:ascii="Times New Roman" w:hAnsi="Times New Roman" w:cs="Times New Roman"/>
-                <w:b w:val="0"/>
-                <w:sz w:val="20"/>
-                <w:szCs w:val="20"/>
-              </w:rPr>
-              <w:t>.0</w:t>
-            </w:r>
-          </w:p>
-        </w:tc>
-      </w:tr>
-      <w:tr>
-        <w:trPr>
-          <w:trHeight w:val="279"/>
-        </w:trPr>
-        <w:tc>
-          <w:tcPr>
-            <w:tcW w:w="0" w:type="auto"/>
-            <w:vAlign w:val="center"/>
-          </w:tcPr>
-          <w:p>
-            <w:pPr>
-              <w:pStyle w:val="Heading6"/>
-              <w:keepNext w:val="0"/>
-              <w:keepLines w:val="0"/>
-              <w:widowControl w:val="0"/>
+              <w:outlineLvl w:val="5"/>
               <w:rPr>
                 <w:rFonts w:ascii="Times New Roman" w:hAnsi="Times New Roman" w:cs="Times New Roman"/>
                 <w:b w:val="0"/>
@@ -1469,6 +1447,7 @@
               <w:keepNext w:val="0"/>
               <w:keepLines w:val="0"/>
               <w:widowControl w:val="0"/>
+              <w:outlineLvl w:val="5"/>
               <w:rPr>
                 <w:rFonts w:ascii="Times New Roman" w:hAnsi="Times New Roman" w:cs="Times New Roman"/>
                 <w:b w:val="0"/>
@@ -1497,6 +1476,7 @@
               <w:keepNext w:val="0"/>
               <w:keepLines w:val="0"/>
               <w:widowControl w:val="0"/>
+              <w:outlineLvl w:val="5"/>
               <w:rPr>
                 <w:rFonts w:ascii="Times New Roman" w:hAnsi="Times New Roman" w:cs="Times New Roman"/>
                 <w:b w:val="0"/>
@@ -1511,25 +1491,7 @@
                 <w:sz w:val="20"/>
                 <w:szCs w:val="20"/>
               </w:rPr>
-              <w:t>3</w:t>
-            </w:r>
-            <w:r>
-              <w:rPr>
-                <w:rFonts w:ascii="Times New Roman" w:hAnsi="Times New Roman" w:cs="Times New Roman"/>
-                <w:b w:val="0"/>
-                <w:sz w:val="20"/>
-                <w:szCs w:val="20"/>
-              </w:rPr>
-              <w:t>.0</w:t>
-            </w:r>
-            <w:r>
-              <w:rPr>
-                <w:rFonts w:ascii="Times New Roman" w:hAnsi="Times New Roman" w:cs="Times New Roman"/>
-                <w:b w:val="0"/>
-                <w:sz w:val="20"/>
-                <w:szCs w:val="20"/>
-              </w:rPr>
-              <w:t>0</w:t>
+              <w:t>2.33</w:t>
             </w:r>
           </w:p>
         </w:tc>
@@ -1543,6 +1505,7 @@
               <w:keepNext w:val="0"/>
               <w:keepLines w:val="0"/>
               <w:widowControl w:val="0"/>
+              <w:outlineLvl w:val="5"/>
               <w:rPr>
                 <w:rFonts w:ascii="Times New Roman" w:hAnsi="Times New Roman" w:cs="Times New Roman"/>
                 <w:b w:val="0"/>
@@ -1577,6 +1540,7 @@
               <w:keepNext w:val="0"/>
               <w:keepLines w:val="0"/>
               <w:widowControl w:val="0"/>
+              <w:outlineLvl w:val="5"/>
               <w:rPr>
                 <w:rFonts w:ascii="Times New Roman" w:hAnsi="Times New Roman" w:cs="Times New Roman"/>
                 <w:b w:val="0"/>
@@ -1617,6 +1581,7 @@
               <w:keepNext w:val="0"/>
               <w:keepLines w:val="0"/>
               <w:widowControl w:val="0"/>
+              <w:outlineLvl w:val="5"/>
               <w:rPr>
                 <w:rFonts w:ascii="Times New Roman" w:hAnsi="Times New Roman" w:cs="Times New Roman"/>
                 <w:b w:val="0"/>
@@ -1631,7 +1596,7 @@
                 <w:sz w:val="20"/>
                 <w:szCs w:val="20"/>
               </w:rPr>
-              <w:t>N/A</w:t>
+              <w:t>Number</w:t>
             </w:r>
           </w:p>
         </w:tc>
@@ -1645,6 +1610,7 @@
               <w:keepNext w:val="0"/>
               <w:keepLines w:val="0"/>
               <w:widowControl w:val="0"/>
+              <w:outlineLvl w:val="5"/>
               <w:rPr>
                 <w:rFonts w:ascii="Times New Roman" w:hAnsi="Times New Roman" w:cs="Times New Roman"/>
                 <w:b w:val="0"/>
@@ -1659,7 +1625,7 @@
                 <w:sz w:val="20"/>
                 <w:szCs w:val="20"/>
               </w:rPr>
-              <w:t>10</w:t>
+              <w:t>8.66</w:t>
             </w:r>
           </w:p>
         </w:tc>
@@ -1673,6 +1639,7 @@
               <w:keepNext w:val="0"/>
               <w:keepLines w:val="0"/>
               <w:widowControl w:val="0"/>
+              <w:outlineLvl w:val="5"/>
               <w:rPr>
                 <w:rFonts w:ascii="Times New Roman" w:hAnsi="Times New Roman" w:cs="Times New Roman"/>
                 <w:b w:val="0"/>
@@ -1694,8 +1661,66 @@
       </w:tr>
     </w:tbl>
     <w:p>
+      <w:pPr>
+        <w:rPr>
+          <w:vertAlign w:val="superscript"/>
+        </w:rPr>
+      </w:pPr>
+    </w:p>
+    <w:p>
+      <w:r>
+        <w:rPr>
+          <w:vertAlign w:val="superscript"/>
+        </w:rPr>
+        <w:t>*</w:t>
+      </w:r>
+      <w:r>
+        <w:rPr>
+          <w:vertAlign w:val="superscript"/>
+        </w:rPr>
+        <w:t xml:space="preserve"> </w:t>
+      </w:r>
+      <w:r>
+        <w:t>When</w:t>
+      </w:r>
+      <w:r>
+        <w:rPr>
+          <w:vertAlign w:val="superscript"/>
+        </w:rPr>
+        <w:t xml:space="preserve"> </w:t>
+      </w:r>
+      <w:r>
+        <w:t xml:space="preserve">importing the patient CT scan into Houdini, the software normalizes the values so that they </w:t>
+      </w:r>
       <w:proofErr w:type="gramStart"/>
       <w:r>
+        <w:t>can be displayed</w:t>
+      </w:r>
+      <w:proofErr w:type="gramEnd"/>
+      <w:r>
+        <w:t xml:space="preserve"> natively in the software. The value in this section represents the crossing point where </w:t>
+      </w:r>
+      <w:r>
+        <w:t xml:space="preserve">the software determines what </w:t>
+      </w:r>
+      <w:proofErr w:type="gramStart"/>
+      <w:r>
+        <w:t>is considered</w:t>
+      </w:r>
+      <w:proofErr w:type="gramEnd"/>
+      <w:r>
+        <w:t xml:space="preserve"> solid, and what </w:t>
+      </w:r>
+      <w:r>
+        <w:t>is not part of the surface</w:t>
+      </w:r>
+      <w:r>
+        <w:t>.</w:t>
+      </w:r>
+    </w:p>
+    <w:p>
+      <w:proofErr w:type="gramStart"/>
+      <w:r>
         <w:rPr>
           <w:vertAlign w:val="superscript"/>
         </w:rPr>
@@ -1709,7 +1734,25 @@
         <w:t xml:space="preserve"> </w:t>
       </w:r>
       <w:r>
-        <w:t>Voxel resolution had to be decreased for some scans in order to maintain enough detail to portray the airway, this change is mainly cosmetic and doesn’t affect other calculations.</w:t>
+        <w:t>Voxel resolution had to be decreased for some scans in order to maintain enough detail to portray the airway,</w:t>
+      </w:r>
+      <w:r>
+        <w:t xml:space="preserve"> as was the case for the patient in figure 1.</w:t>
+      </w:r>
+      <w:r>
+        <w:t xml:space="preserve"> </w:t>
+      </w:r>
+      <w:r>
+        <w:t>T</w:t>
+      </w:r>
+      <w:r>
+        <w:t>his chan</w:t>
+      </w:r>
+      <w:r>
+        <w:t>ge is mainly cosmetic and does no</w:t>
+      </w:r>
+      <w:r>
+        <w:t>t affect other calculations.</w:t>
       </w:r>
     </w:p>
     <w:p>
@@ -1724,22 +1767,51 @@
       </w:r>
     </w:p>
     <w:p>
+      <w:proofErr w:type="gramStart"/>
+      <w:r>
+        <w:rPr>
+          <w:vertAlign w:val="superscript"/>
+        </w:rPr>
+        <w:t>3</w:t>
+      </w:r>
+      <w:proofErr w:type="gramEnd"/>
+      <w:r>
+        <w:rPr>
+          <w:vertAlign w:val="superscript"/>
+        </w:rPr>
+        <w:t xml:space="preserve"> </w:t>
+      </w:r>
+      <w:r>
+        <w:t xml:space="preserve">depending on the length of the airway, more or less steps in the solving </w:t>
+      </w:r>
+      <w:r>
+        <w:t>process</w:t>
+      </w:r>
+      <w:r>
+        <w:t xml:space="preserve"> may be required. </w:t>
+      </w:r>
+    </w:p>
+    <w:p/>
+    <w:p>
+      <w:r>
+        <w:t xml:space="preserve">The results here show the values that we used across our segmentation and solving processes to achieve the effects shown in figures 1, 2, and 3. We had no variation in the amounts of erosion and dilation, which is the result of the patients all having similar age ranges, and feature dimensions. We expect that with a wider range of patient ages and sizes that those numbers will require more adjustment based on the dimensions of the features in </w:t>
+      </w:r>
+      <w:r>
+        <w:t xml:space="preserve">those </w:t>
+      </w:r>
+      <w:r>
+        <w:t>patients.</w:t>
+      </w:r>
+    </w:p>
+    <w:p>
       <w:r>
         <w:rPr>
           <w:noProof/>
         </w:rPr>
         <w:drawing>
-          <wp:anchor distT="0" distB="0" distL="114300" distR="114300" simplePos="0" relativeHeight="251658240" behindDoc="0" locked="0" layoutInCell="1" allowOverlap="1" wp14:anchorId="3A5C09D1" wp14:editId="2F0EA0B2">
-            <wp:simplePos x="0" y="0"/>
-            <wp:positionH relativeFrom="column">
-              <wp:posOffset>0</wp:posOffset>
-            </wp:positionH>
-            <wp:positionV relativeFrom="paragraph">
-              <wp:posOffset>378460</wp:posOffset>
-            </wp:positionV>
-            <wp:extent cx="2984500" cy="2981325"/>
-            <wp:effectExtent l="0" t="0" r="6350" b="9525"/>
-            <wp:wrapSquare wrapText="bothSides"/>
+          <wp:inline distT="0" distB="0" distL="0" distR="0" wp14:anchorId="58C75567" wp14:editId="6CC293DD">
+            <wp:extent cx="2658143" cy="2655736"/>
+            <wp:effectExtent l="0" t="0" r="8890" b="0"/>
             <wp:docPr id="1" name="Picture 1"/>
             <wp:cNvGraphicFramePr>
               <a:graphicFrameLocks xmlns:a="http://schemas.openxmlformats.org/drawingml/2006/main" noChangeAspect="1"/>
@@ -1766,7 +1838,7 @@
                   <pic:spPr>
                     <a:xfrm>
                       <a:off x="0" y="0"/>
-                      <a:ext cx="2984500" cy="2981325"/>
+                      <a:ext cx="2664195" cy="2661782"/>
                     </a:xfrm>
                     <a:prstGeom prst="rect">
                       <a:avLst/>
@@ -1775,42 +1847,31 @@
                 </pic:pic>
               </a:graphicData>
             </a:graphic>
-            <wp14:sizeRelH relativeFrom="margin">
-              <wp14:pctWidth>0</wp14:pctWidth>
-            </wp14:sizeRelH>
-            <wp14:sizeRelV relativeFrom="margin">
-              <wp14:pctHeight>0</wp14:pctHeight>
-            </wp14:sizeRelV>
-          </wp:anchor>
+          </wp:inline>
         </w:drawing>
       </w:r>
-      <w:proofErr w:type="gramStart"/>
-      <w:r>
-        <w:rPr>
-          <w:vertAlign w:val="superscript"/>
-        </w:rPr>
-        <w:t>3</w:t>
-      </w:r>
-      <w:proofErr w:type="gramEnd"/>
-      <w:r>
-        <w:rPr>
-          <w:vertAlign w:val="superscript"/>
-        </w:rPr>
-        <w:t xml:space="preserve"> </w:t>
-      </w:r>
-      <w:r>
-        <w:t xml:space="preserve">depending on the length of the airway, more or less steps in the solving step may be required. </w:t>
-      </w:r>
-    </w:p>
-    <w:p>
+    </w:p>
+    <w:p>
+      <w:pPr>
+        <w:pStyle w:val="Subtitle"/>
+      </w:pPr>
+      <w:r>
+        <w:t>Figure 1</w:t>
+      </w:r>
+    </w:p>
+    <w:p>
+      <w:pPr>
+        <w:pStyle w:val="Subtitle"/>
+        <w:jc w:val="both"/>
+      </w:pPr>
       <w:r>
         <w:rPr>
           <w:noProof/>
         </w:rPr>
         <w:drawing>
-          <wp:inline distT="0" distB="0" distL="0" distR="0" wp14:anchorId="31990DD1" wp14:editId="549A7FC0">
-            <wp:extent cx="2987675" cy="2983865"/>
-            <wp:effectExtent l="0" t="0" r="3175" b="6985"/>
+          <wp:inline distT="0" distB="0" distL="0" distR="0" wp14:anchorId="6EB5AF3A" wp14:editId="7467F346">
+            <wp:extent cx="2675049" cy="2671638"/>
+            <wp:effectExtent l="0" t="0" r="0" b="0"/>
             <wp:docPr id="2" name="Picture 2"/>
             <wp:cNvGraphicFramePr>
               <a:graphicFrameLocks xmlns:a="http://schemas.openxmlformats.org/drawingml/2006/main" noChangeAspect="1"/>
@@ -1837,7 +1898,7 @@
                   <pic:spPr>
                     <a:xfrm>
                       <a:off x="0" y="0"/>
-                      <a:ext cx="2987675" cy="2983865"/>
+                      <a:ext cx="2686412" cy="2682986"/>
                     </a:xfrm>
                     <a:prstGeom prst="rect">
                       <a:avLst/>
@@ -1851,16 +1912,26 @@
       </w:r>
     </w:p>
     <w:p>
-      <w:bookmarkStart w:id="3" w:name="_GoBack"/>
-      <w:bookmarkEnd w:id="3"/>
+      <w:pPr>
+        <w:pStyle w:val="Subtitle"/>
+      </w:pPr>
+      <w:r>
+        <w:t>Figure 2</w:t>
+      </w:r>
+    </w:p>
+    <w:p>
+      <w:pPr>
+        <w:pStyle w:val="Subtitle"/>
+        <w:jc w:val="both"/>
+      </w:pPr>
       <w:r>
         <w:rPr>
           <w:noProof/>
         </w:rPr>
         <w:drawing>
-          <wp:inline distT="0" distB="0" distL="0" distR="0" wp14:anchorId="0E901ED6" wp14:editId="3E7F63EA">
-            <wp:extent cx="2987675" cy="2983865"/>
-            <wp:effectExtent l="0" t="0" r="3175" b="6985"/>
+          <wp:inline distT="0" distB="0" distL="0" distR="0" wp14:anchorId="72CBB01A" wp14:editId="51B732CF">
+            <wp:extent cx="2658110" cy="2654599"/>
+            <wp:effectExtent l="0" t="0" r="8890" b="0"/>
             <wp:docPr id="4" name="Picture 4"/>
             <wp:cNvGraphicFramePr>
               <a:graphicFrameLocks xmlns:a="http://schemas.openxmlformats.org/drawingml/2006/main" noChangeAspect="1"/>
@@ -1887,7 +1958,7 @@
                   <pic:spPr>
                     <a:xfrm>
                       <a:off x="0" y="0"/>
-                      <a:ext cx="2987675" cy="2983865"/>
+                      <a:ext cx="2664148" cy="2660629"/>
                     </a:xfrm>
                     <a:prstGeom prst="rect">
                       <a:avLst/>
@@ -1899,7 +1970,19 @@
           </wp:inline>
         </w:drawing>
       </w:r>
-    </w:p>
+      <w:r>
+        <w:t xml:space="preserve"> </w:t>
+      </w:r>
+    </w:p>
+    <w:p>
+      <w:pPr>
+        <w:pStyle w:val="Subtitle"/>
+      </w:pPr>
+      <w:r>
+        <w:t>Figure 3</w:t>
+      </w:r>
+    </w:p>
+    <w:p/>
     <w:p/>
     <w:p>
       <w:pPr>
@@ -2073,7 +2156,6 @@
         <w:widowControl w:val="0"/>
       </w:pPr>
       <w:r>
-        <w:lastRenderedPageBreak/>
         <w:t>References</w:t>
       </w:r>
     </w:p>
@@ -2135,7 +2217,9 @@
         <w:pStyle w:val="NoSpacing"/>
         <w:widowControl w:val="0"/>
         <w:rPr>
-          <w:lang w:val="en-US"/>
+          <w:color w:val="000000"/>
+          <w:sz w:val="18"/>
+          <w:szCs w:val="18"/>
         </w:rPr>
       </w:pPr>
       <w:r>
@@ -2177,7 +2261,104 @@
         <w:t>no. 19, pp. 77-87, 2009.</w:t>
       </w:r>
     </w:p>
-    <w:p/>
+    <w:p>
+      <w:pPr>
+        <w:pStyle w:val="NoSpacing"/>
+        <w:widowControl w:val="0"/>
+        <w:rPr>
+          <w:color w:val="000000"/>
+          <w:sz w:val="18"/>
+          <w:szCs w:val="18"/>
+        </w:rPr>
+      </w:pPr>
+      <w:r>
+        <w:rPr>
+          <w:color w:val="000000"/>
+          <w:sz w:val="18"/>
+          <w:szCs w:val="18"/>
+        </w:rPr>
+        <w:t xml:space="preserve">[3] A. Runions, B. Lane and P. </w:t>
+      </w:r>
+      <w:r>
+        <w:rPr>
+          <w:color w:val="000000"/>
+          <w:sz w:val="18"/>
+          <w:szCs w:val="18"/>
+        </w:rPr>
+        <w:t>Prusinkiewicz</w:t>
+      </w:r>
+      <w:r>
+        <w:rPr>
+          <w:color w:val="000000"/>
+          <w:sz w:val="18"/>
+          <w:szCs w:val="18"/>
+        </w:rPr>
+        <w:t xml:space="preserve">, </w:t>
+      </w:r>
+      <w:r>
+        <w:rPr>
+          <w:rFonts w:cs="Times New Roman"/>
+          <w:color w:val="222222"/>
+          <w:sz w:val="18"/>
+          <w:szCs w:val="18"/>
+          <w:shd w:val="clear" w:color="auto" w:fill="FFFFFF"/>
+        </w:rPr>
+        <w:t>"</w:t>
+      </w:r>
+      <w:r>
+        <w:rPr>
+          <w:color w:val="000000"/>
+          <w:sz w:val="18"/>
+          <w:szCs w:val="18"/>
+        </w:rPr>
+        <w:t>Modeling Trees with a Space Colonization Algorithm,</w:t>
+      </w:r>
+      <w:r>
+        <w:rPr>
+          <w:rFonts w:cs="Times New Roman"/>
+          <w:color w:val="222222"/>
+          <w:sz w:val="18"/>
+          <w:szCs w:val="18"/>
+          <w:shd w:val="clear" w:color="auto" w:fill="FFFFFF"/>
+        </w:rPr>
+        <w:t>"</w:t>
+      </w:r>
+      <w:r>
+        <w:rPr>
+          <w:color w:val="000000"/>
+          <w:sz w:val="18"/>
+          <w:szCs w:val="18"/>
+        </w:rPr>
+        <w:t xml:space="preserve"> </w:t>
+      </w:r>
+      <w:r>
+        <w:rPr>
+          <w:i/>
+          <w:color w:val="000000"/>
+          <w:sz w:val="18"/>
+          <w:szCs w:val="18"/>
+        </w:rPr>
+        <w:t xml:space="preserve">NPH, </w:t>
+      </w:r>
+      <w:r>
+        <w:rPr>
+          <w:color w:val="000000"/>
+          <w:sz w:val="18"/>
+          <w:szCs w:val="18"/>
+        </w:rPr>
+        <w:t>7, pp.63-70, 2007.</w:t>
+      </w:r>
+    </w:p>
+    <w:p>
+      <w:pPr>
+        <w:rPr>
+          <w:color w:val="000000"/>
+          <w:sz w:val="18"/>
+          <w:szCs w:val="18"/>
+          <w:lang w:val="de-DE"/>
+        </w:rPr>
+      </w:pPr>
+    </w:p>
     <w:p/>
     <w:p/>
     <w:p/>
@@ -4491,7 +4672,7 @@
 </file>
 
 <file path=customXml/itemProps1.xml><?xml version="1.0" encoding="utf-8"?>
-<ds:datastoreItem xmlns:ds="http://schemas.openxmlformats.org/officeDocument/2006/customXml" ds:itemID="{6407B46D-A9AE-451D-9EEB-A02FEE02FDA9}">
+<ds:datastoreItem xmlns:ds="http://schemas.openxmlformats.org/officeDocument/2006/customXml" ds:itemID="{F17D0047-014D-4EA2-8DE2-73797F511F00}">
   <ds:schemaRefs>
     <ds:schemaRef ds:uri="http://schemas.openxmlformats.org/officeDocument/2006/bibliography"/>
   </ds:schemaRefs>

</xml_diff>